<commit_message>
Update and Add project reports
</commit_message>
<xml_diff>
--- a/Projecto/A67-relatorio-tolfaltas.docx
+++ b/Projecto/A67-relatorio-tolfaltas.docx
@@ -28,7 +28,7 @@
             <v:path o:extrusionok="f" gradientshapeok="t" o:connecttype="rect"/>
             <o:lock v:ext="edit" aspectratio="t"/>
           </v:shapetype>
-          <v:shape id="_x0000_s1026" type="#_x0000_t75" style="position:absolute;margin-left:-.45pt;margin-top:-.4pt;width:229.35pt;height:94.55pt;z-index:-251654656;mso-position-horizontal-relative:margin;mso-position-vertical-relative:margin">
+          <v:shape id="_x0000_s1026" type="#_x0000_t75" style="position:absolute;margin-left:-.45pt;margin-top:-.4pt;width:229.35pt;height:94.55pt;z-index:-251655168;mso-position-horizontal-relative:margin;mso-position-vertical-relative:margin">
             <v:imagedata r:id="rId6" o:title="IST_A_RGB_POS" croptop="20635f" cropbottom="21625f" cropleft="12733f" cropright="12822f"/>
             <w10:wrap type="square" anchorx="margin" anchory="margin"/>
           </v:shape>
@@ -213,7 +213,7 @@
         <mc:AlternateContent>
           <mc:Choice Requires="wps">
             <w:drawing>
-              <wp:anchor distT="45720" distB="45720" distL="114300" distR="114300" simplePos="0" relativeHeight="251653632" behindDoc="0" locked="0" layoutInCell="1" allowOverlap="1" wp14:anchorId="5F14962E" wp14:editId="33D259A0">
+              <wp:anchor distT="45720" distB="45720" distL="114300" distR="114300" simplePos="0" relativeHeight="251654144" behindDoc="0" locked="0" layoutInCell="1" allowOverlap="1" wp14:anchorId="5F14962E" wp14:editId="33D259A0">
                 <wp:simplePos x="0" y="0"/>
                 <wp:positionH relativeFrom="margin">
                   <wp:posOffset>2137410</wp:posOffset>
@@ -310,7 +310,7 @@
                 <v:stroke joinstyle="miter"/>
                 <v:path gradientshapeok="t" o:connecttype="rect"/>
               </v:shapetype>
-              <v:shape id="Text Box 2" o:spid="_x0000_s1026" type="#_x0000_t202" style="position:absolute;margin-left:168.3pt;margin-top:116.3pt;width:117pt;height:39.75pt;z-index:251654656;visibility:visible;mso-wrap-style:square;mso-width-percent:0;mso-height-percent:0;mso-wrap-distance-left:9pt;mso-wrap-distance-top:3.6pt;mso-wrap-distance-right:9pt;mso-wrap-distance-bottom:3.6pt;mso-position-horizontal:absolute;mso-position-horizontal-relative:margin;mso-position-vertical:absolute;mso-position-vertical-relative:text;mso-width-percent:0;mso-height-percent:0;mso-width-relative:margin;mso-height-relative:margin;v-text-anchor:top" o:gfxdata="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" stroked="f">
+              <v:shape id="Text Box 2" o:spid="_x0000_s1026" type="#_x0000_t202" style="position:absolute;margin-left:168.3pt;margin-top:116.3pt;width:117pt;height:39.75pt;z-index:251654144;visibility:visible;mso-wrap-style:square;mso-width-percent:0;mso-height-percent:0;mso-wrap-distance-left:9pt;mso-wrap-distance-top:3.6pt;mso-wrap-distance-right:9pt;mso-wrap-distance-bottom:3.6pt;mso-position-horizontal:absolute;mso-position-horizontal-relative:margin;mso-position-vertical:absolute;mso-position-vertical-relative:text;mso-width-percent:0;mso-height-percent:0;mso-width-relative:margin;mso-height-relative:margin;v-text-anchor:top" o:gfxdata="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" stroked="f">
                 <v:textbox>
                   <w:txbxContent>
                     <w:p>
@@ -365,7 +365,7 @@
         <mc:AlternateContent>
           <mc:Choice Requires="wps">
             <w:drawing>
-              <wp:anchor distT="45720" distB="45720" distL="114300" distR="114300" simplePos="0" relativeHeight="251654656" behindDoc="0" locked="0" layoutInCell="1" allowOverlap="1" wp14:anchorId="4D85AE28" wp14:editId="1C772108">
+              <wp:anchor distT="45720" distB="45720" distL="114300" distR="114300" simplePos="0" relativeHeight="251655168" behindDoc="0" locked="0" layoutInCell="1" allowOverlap="1" wp14:anchorId="4D85AE28" wp14:editId="1C772108">
                 <wp:simplePos x="0" y="0"/>
                 <wp:positionH relativeFrom="margin">
                   <wp:posOffset>4408170</wp:posOffset>
@@ -454,7 +454,7 @@
           </mc:Choice>
           <mc:Fallback>
             <w:pict>
-              <v:shape w14:anchorId="4D85AE28" id="_x0000_s1027" type="#_x0000_t202" style="position:absolute;margin-left:347.1pt;margin-top:116.7pt;width:106.5pt;height:39.75pt;z-index:251655680;visibility:visible;mso-wrap-style:square;mso-width-percent:0;mso-height-percent:0;mso-wrap-distance-left:9pt;mso-wrap-distance-top:3.6pt;mso-wrap-distance-right:9pt;mso-wrap-distance-bottom:3.6pt;mso-position-horizontal:absolute;mso-position-horizontal-relative:margin;mso-position-vertical:absolute;mso-position-vertical-relative:text;mso-width-percent:0;mso-height-percent:0;mso-width-relative:margin;mso-height-relative:margin;v-text-anchor:top" o:gfxdata="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" filled="f" stroked="f">
+              <v:shape w14:anchorId="4D85AE28" id="_x0000_s1027" type="#_x0000_t202" style="position:absolute;margin-left:347.1pt;margin-top:116.7pt;width:106.5pt;height:39.75pt;z-index:251655168;visibility:visible;mso-wrap-style:square;mso-width-percent:0;mso-height-percent:0;mso-wrap-distance-left:9pt;mso-wrap-distance-top:3.6pt;mso-wrap-distance-right:9pt;mso-wrap-distance-bottom:3.6pt;mso-position-horizontal:absolute;mso-position-horizontal-relative:margin;mso-position-vertical:absolute;mso-position-vertical-relative:text;mso-width-percent:0;mso-height-percent:0;mso-width-relative:margin;mso-height-relative:margin;v-text-anchor:top" o:gfxdata="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" filled="f" stroked="f">
                 <v:textbox>
                   <w:txbxContent>
                     <w:p>
@@ -507,7 +507,7 @@
         <mc:AlternateContent>
           <mc:Choice Requires="wps">
             <w:drawing>
-              <wp:anchor distT="45720" distB="45720" distL="114300" distR="114300" simplePos="0" relativeHeight="251655680" behindDoc="0" locked="0" layoutInCell="1" allowOverlap="1" wp14:anchorId="6B48F73D" wp14:editId="6941BDF1">
+              <wp:anchor distT="45720" distB="45720" distL="114300" distR="114300" simplePos="0" relativeHeight="251656192" behindDoc="0" locked="0" layoutInCell="1" allowOverlap="1" wp14:anchorId="6B48F73D" wp14:editId="6941BDF1">
                 <wp:simplePos x="0" y="0"/>
                 <wp:positionH relativeFrom="margin">
                   <wp:posOffset>0</wp:posOffset>
@@ -598,7 +598,7 @@
           </mc:Choice>
           <mc:Fallback>
             <w:pict>
-              <v:shape w14:anchorId="6B48F73D" id="_x0000_s1028" type="#_x0000_t202" style="position:absolute;margin-left:0;margin-top:116.75pt;width:117pt;height:39.75pt;z-index:251656704;visibility:visible;mso-wrap-style:square;mso-width-percent:0;mso-height-percent:0;mso-wrap-distance-left:9pt;mso-wrap-distance-top:3.6pt;mso-wrap-distance-right:9pt;mso-wrap-distance-bottom:3.6pt;mso-position-horizontal:absolute;mso-position-horizontal-relative:margin;mso-position-vertical:absolute;mso-position-vertical-relative:text;mso-width-percent:0;mso-height-percent:0;mso-width-relative:margin;mso-height-relative:margin;v-text-anchor:top" o:gfxdata="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" filled="f" stroked="f">
+              <v:shape w14:anchorId="6B48F73D" id="_x0000_s1028" type="#_x0000_t202" style="position:absolute;margin-left:0;margin-top:116.75pt;width:117pt;height:39.75pt;z-index:251656192;visibility:visible;mso-wrap-style:square;mso-width-percent:0;mso-height-percent:0;mso-wrap-distance-left:9pt;mso-wrap-distance-top:3.6pt;mso-wrap-distance-right:9pt;mso-wrap-distance-bottom:3.6pt;mso-position-horizontal:absolute;mso-position-horizontal-relative:margin;mso-position-vertical:absolute;mso-position-vertical-relative:text;mso-width-percent:0;mso-height-percent:0;mso-width-relative:margin;mso-height-relative:margin;v-text-anchor:top" o:gfxdata="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" filled="f" stroked="f">
                 <v:textbox>
                   <w:txbxContent>
                     <w:p>
@@ -653,7 +653,7 @@
         <mc:AlternateContent>
           <mc:Choice Requires="wps">
             <w:drawing>
-              <wp:anchor distT="0" distB="0" distL="114300" distR="114300" simplePos="0" relativeHeight="251656704" behindDoc="0" locked="0" layoutInCell="1" allowOverlap="1" wp14:anchorId="752DFA86" wp14:editId="7FF0EFDF">
+              <wp:anchor distT="0" distB="0" distL="114300" distR="114300" simplePos="0" relativeHeight="251657216" behindDoc="0" locked="0" layoutInCell="1" allowOverlap="1" wp14:anchorId="752DFA86" wp14:editId="7FF0EFDF">
                 <wp:simplePos x="0" y="0"/>
                 <wp:positionH relativeFrom="margin">
                   <wp:posOffset>232410</wp:posOffset>
@@ -748,7 +748,7 @@
         <mc:AlternateContent>
           <mc:Choice Requires="wps">
             <w:drawing>
-              <wp:anchor distT="0" distB="0" distL="114300" distR="114300" simplePos="0" relativeHeight="251657728" behindDoc="0" locked="0" layoutInCell="1" allowOverlap="1" wp14:anchorId="02113126" wp14:editId="6897301B">
+              <wp:anchor distT="0" distB="0" distL="114300" distR="114300" simplePos="0" relativeHeight="251658240" behindDoc="0" locked="0" layoutInCell="1" allowOverlap="1" wp14:anchorId="02113126" wp14:editId="6897301B">
                 <wp:simplePos x="0" y="0"/>
                 <wp:positionH relativeFrom="margin">
                   <wp:posOffset>2346960</wp:posOffset>
@@ -843,7 +843,7 @@
         <mc:AlternateContent>
           <mc:Choice Requires="wps">
             <w:drawing>
-              <wp:anchor distT="0" distB="0" distL="114300" distR="114300" simplePos="0" relativeHeight="251658752" behindDoc="0" locked="0" layoutInCell="1" allowOverlap="1" wp14:anchorId="02684795" wp14:editId="758ED96C">
+              <wp:anchor distT="0" distB="0" distL="114300" distR="114300" simplePos="0" relativeHeight="251659264" behindDoc="0" locked="0" layoutInCell="1" allowOverlap="1" wp14:anchorId="02684795" wp14:editId="758ED96C">
                 <wp:simplePos x="0" y="0"/>
                 <wp:positionH relativeFrom="margin">
                   <wp:posOffset>4549140</wp:posOffset>
@@ -947,7 +947,6 @@
           <w:szCs w:val="48"/>
         </w:rPr>
       </w:pPr>
-      <w:bookmarkStart w:id="0" w:name="_GoBack"/>
       <w:r>
         <w:rPr>
           <w:rFonts w:ascii="CMU Serif" w:hAnsi="CMU Serif" w:cs="CMU Serif"/>
@@ -975,17 +974,1782 @@
         </w:rPr>
       </w:pPr>
     </w:p>
-    <w:bookmarkEnd w:id="0"/>
     <w:p>
       <w:pPr>
-        <w:rPr>
-          <w:rFonts w:ascii="CMU Serif" w:hAnsi="CMU Serif" w:cs="CMU Serif"/>
-        </w:rPr>
-      </w:pPr>
+        <w:keepNext/>
+      </w:pPr>
+      <w:r>
+        <w:rPr>
+          <w:rFonts w:ascii="CMU Serif" w:hAnsi="CMU Serif" w:cs="CMU Serif"/>
+          <w:noProof/>
+          <w:lang w:eastAsia="pt-PT"/>
+        </w:rPr>
+        <mc:AlternateContent>
+          <mc:Choice Requires="wps">
+            <w:drawing>
+              <wp:anchor distT="0" distB="0" distL="114300" distR="114300" simplePos="0" relativeHeight="251660288" behindDoc="0" locked="0" layoutInCell="1" allowOverlap="1" wp14:anchorId="3F6084AD" wp14:editId="74CEAA80">
+                <wp:simplePos x="0" y="0"/>
+                <wp:positionH relativeFrom="margin">
+                  <wp:align>right</wp:align>
+                </wp:positionH>
+                <wp:positionV relativeFrom="paragraph">
+                  <wp:posOffset>398145</wp:posOffset>
+                </wp:positionV>
+                <wp:extent cx="2409825" cy="390525"/>
+                <wp:effectExtent l="0" t="0" r="9525" b="9525"/>
+                <wp:wrapNone/>
+                <wp:docPr id="7" name="Text Box 7"/>
+                <wp:cNvGraphicFramePr/>
+                <a:graphic xmlns:a="http://schemas.openxmlformats.org/drawingml/2006/main">
+                  <a:graphicData uri="http://schemas.microsoft.com/office/word/2010/wordprocessingShape">
+                    <wps:wsp>
+                      <wps:cNvSpPr txBox="1"/>
+                      <wps:spPr>
+                        <a:xfrm>
+                          <a:off x="0" y="0"/>
+                          <a:ext cx="2409825" cy="390525"/>
+                        </a:xfrm>
+                        <a:prstGeom prst="rect">
+                          <a:avLst/>
+                        </a:prstGeom>
+                        <a:solidFill>
+                          <a:schemeClr val="lt1"/>
+                        </a:solidFill>
+                        <a:ln w="6350">
+                          <a:noFill/>
+                        </a:ln>
+                        <a:effectLst/>
+                      </wps:spPr>
+                      <wps:style>
+                        <a:lnRef idx="0">
+                          <a:schemeClr val="accent1"/>
+                        </a:lnRef>
+                        <a:fillRef idx="0">
+                          <a:schemeClr val="accent1"/>
+                        </a:fillRef>
+                        <a:effectRef idx="0">
+                          <a:schemeClr val="accent1"/>
+                        </a:effectRef>
+                        <a:fontRef idx="minor">
+                          <a:schemeClr val="dk1"/>
+                        </a:fontRef>
+                      </wps:style>
+                      <wps:txbx>
+                        <w:txbxContent>
+                          <w:p>
+                            <w:pPr>
+                              <w:jc w:val="right"/>
+                              <w:rPr>
+                                <w:color w:val="595959" w:themeColor="text1" w:themeTint="A6"/>
+                                <w:sz w:val="18"/>
+                              </w:rPr>
+                            </w:pPr>
+                            <w:r>
+                              <w:rPr>
+                                <w:b/>
+                                <w:color w:val="595959" w:themeColor="text1" w:themeTint="A6"/>
+                                <w:sz w:val="18"/>
+                              </w:rPr>
+                              <w:t>NOTA:</w:t>
+                            </w:r>
+                            <w:r>
+                              <w:rPr>
+                                <w:color w:val="595959" w:themeColor="text1" w:themeTint="A6"/>
+                                <w:sz w:val="18"/>
+                              </w:rPr>
+                              <w:t xml:space="preserve"> Modelo representativo do funcionamento após falha no </w:t>
+                            </w:r>
+                            <w:proofErr w:type="spellStart"/>
+                            <w:r>
+                              <w:rPr>
+                                <w:color w:val="595959" w:themeColor="text1" w:themeTint="A6"/>
+                                <w:sz w:val="18"/>
+                              </w:rPr>
+                              <w:t>Primary</w:t>
+                            </w:r>
+                            <w:proofErr w:type="spellEnd"/>
+                            <w:r>
+                              <w:rPr>
+                                <w:color w:val="595959" w:themeColor="text1" w:themeTint="A6"/>
+                                <w:sz w:val="18"/>
+                              </w:rPr>
+                              <w:t xml:space="preserve"> </w:t>
+                            </w:r>
+                            <w:proofErr w:type="spellStart"/>
+                            <w:r>
+                              <w:rPr>
+                                <w:color w:val="595959" w:themeColor="text1" w:themeTint="A6"/>
+                                <w:sz w:val="18"/>
+                              </w:rPr>
+                              <w:t>Mediator</w:t>
+                            </w:r>
+                            <w:proofErr w:type="spellEnd"/>
+                          </w:p>
+                        </w:txbxContent>
+                      </wps:txbx>
+                      <wps:bodyPr rot="0" spcFirstLastPara="0" vertOverflow="overflow" horzOverflow="overflow" vert="horz" wrap="square" lIns="91440" tIns="45720" rIns="91440" bIns="45720" numCol="1" spcCol="0" rtlCol="0" fromWordArt="0" anchor="t" anchorCtr="0" forceAA="0" compatLnSpc="1">
+                        <a:prstTxWarp prst="textNoShape">
+                          <a:avLst/>
+                        </a:prstTxWarp>
+                        <a:noAutofit/>
+                      </wps:bodyPr>
+                    </wps:wsp>
+                  </a:graphicData>
+                </a:graphic>
+                <wp14:sizeRelH relativeFrom="margin">
+                  <wp14:pctWidth>0</wp14:pctWidth>
+                </wp14:sizeRelH>
+                <wp14:sizeRelV relativeFrom="margin">
+                  <wp14:pctHeight>0</wp14:pctHeight>
+                </wp14:sizeRelV>
+              </wp:anchor>
+            </w:drawing>
+          </mc:Choice>
+          <mc:Fallback>
+            <w:pict>
+              <v:shape w14:anchorId="3F6084AD" id="Text Box 7" o:spid="_x0000_s1029" type="#_x0000_t202" style="position:absolute;margin-left:138.55pt;margin-top:31.35pt;width:189.75pt;height:30.75pt;z-index:251660288;visibility:visible;mso-wrap-style:square;mso-width-percent:0;mso-height-percent:0;mso-wrap-distance-left:9pt;mso-wrap-distance-top:0;mso-wrap-distance-right:9pt;mso-wrap-distance-bottom:0;mso-position-horizontal:right;mso-position-horizontal-relative:margin;mso-position-vertical:absolute;mso-position-vertical-relative:text;mso-width-percent:0;mso-height-percent:0;mso-width-relative:margin;mso-height-relative:margin;v-text-anchor:top" o:gfxdata="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" fillcolor="white [3201]" stroked="f" strokeweight=".5pt">
+                <v:textbox>
+                  <w:txbxContent>
+                    <w:p>
+                      <w:pPr>
+                        <w:jc w:val="right"/>
+                        <w:rPr>
+                          <w:color w:val="595959" w:themeColor="text1" w:themeTint="A6"/>
+                          <w:sz w:val="18"/>
+                        </w:rPr>
+                      </w:pPr>
+                      <w:r>
+                        <w:rPr>
+                          <w:b/>
+                          <w:color w:val="595959" w:themeColor="text1" w:themeTint="A6"/>
+                          <w:sz w:val="18"/>
+                        </w:rPr>
+                        <w:t>NOTA:</w:t>
+                      </w:r>
+                      <w:r>
+                        <w:rPr>
+                          <w:color w:val="595959" w:themeColor="text1" w:themeTint="A6"/>
+                          <w:sz w:val="18"/>
+                        </w:rPr>
+                        <w:t xml:space="preserve"> Modelo representativo do funcionamento após falha no </w:t>
+                      </w:r>
+                      <w:proofErr w:type="spellStart"/>
+                      <w:r>
+                        <w:rPr>
+                          <w:color w:val="595959" w:themeColor="text1" w:themeTint="A6"/>
+                          <w:sz w:val="18"/>
+                        </w:rPr>
+                        <w:t>Primary</w:t>
+                      </w:r>
+                      <w:proofErr w:type="spellEnd"/>
+                      <w:r>
+                        <w:rPr>
+                          <w:color w:val="595959" w:themeColor="text1" w:themeTint="A6"/>
+                          <w:sz w:val="18"/>
+                        </w:rPr>
+                        <w:t xml:space="preserve"> </w:t>
+                      </w:r>
+                      <w:proofErr w:type="spellStart"/>
+                      <w:r>
+                        <w:rPr>
+                          <w:color w:val="595959" w:themeColor="text1" w:themeTint="A6"/>
+                          <w:sz w:val="18"/>
+                        </w:rPr>
+                        <w:t>Mediator</w:t>
+                      </w:r>
+                      <w:proofErr w:type="spellEnd"/>
+                    </w:p>
+                  </w:txbxContent>
+                </v:textbox>
+                <w10:wrap anchorx="margin"/>
+              </v:shape>
+            </w:pict>
+          </mc:Fallback>
+        </mc:AlternateContent>
+      </w:r>
+      <w:r>
+        <w:rPr>
+          <w:rFonts w:ascii="CMU Serif" w:hAnsi="CMU Serif" w:cs="CMU Serif"/>
+          <w:noProof/>
+          <w:lang w:eastAsia="pt-PT"/>
+        </w:rPr>
+        <w:drawing>
+          <wp:anchor distT="0" distB="0" distL="114300" distR="114300" simplePos="0" relativeHeight="251662336" behindDoc="0" locked="0" layoutInCell="1" allowOverlap="1" wp14:anchorId="0E255C8E" wp14:editId="4A5C7E5D">
+            <wp:simplePos x="0" y="0"/>
+            <wp:positionH relativeFrom="margin">
+              <wp:align>right</wp:align>
+            </wp:positionH>
+            <wp:positionV relativeFrom="margin">
+              <wp:posOffset>1402715</wp:posOffset>
+            </wp:positionV>
+            <wp:extent cx="2998470" cy="1344930"/>
+            <wp:effectExtent l="0" t="0" r="0" b="7620"/>
+            <wp:wrapSquare wrapText="bothSides"/>
+            <wp:docPr id="6" name="Picture 6"/>
+            <wp:cNvGraphicFramePr>
+              <a:graphicFrameLocks xmlns:a="http://schemas.openxmlformats.org/drawingml/2006/main" noChangeAspect="1"/>
+            </wp:cNvGraphicFramePr>
+            <a:graphic xmlns:a="http://schemas.openxmlformats.org/drawingml/2006/main">
+              <a:graphicData uri="http://schemas.openxmlformats.org/drawingml/2006/picture">
+                <pic:pic xmlns:pic="http://schemas.openxmlformats.org/drawingml/2006/picture">
+                  <pic:nvPicPr>
+                    <pic:cNvPr id="1" name="ModeloTolFaltas.png"/>
+                    <pic:cNvPicPr/>
+                  </pic:nvPicPr>
+                  <pic:blipFill rotWithShape="1">
+                    <a:blip r:embed="rId14">
+                      <a:extLst>
+                        <a:ext uri="{28A0092B-C50C-407E-A947-70E740481C1C}">
+                          <a14:useLocalDpi xmlns:a14="http://schemas.microsoft.com/office/drawing/2010/main" val="0"/>
+                        </a:ext>
+                      </a:extLst>
+                    </a:blip>
+                    <a:srcRect l="52083" b="37460"/>
+                    <a:stretch/>
+                  </pic:blipFill>
+                  <pic:spPr bwMode="auto">
+                    <a:xfrm>
+                      <a:off x="0" y="0"/>
+                      <a:ext cx="2998470" cy="1344930"/>
+                    </a:xfrm>
+                    <a:prstGeom prst="rect">
+                      <a:avLst/>
+                    </a:prstGeom>
+                    <a:ln>
+                      <a:noFill/>
+                    </a:ln>
+                    <a:extLst>
+                      <a:ext uri="{53640926-AAD7-44D8-BBD7-CCE9431645EC}">
+                        <a14:shadowObscured xmlns:a14="http://schemas.microsoft.com/office/drawing/2010/main"/>
+                      </a:ext>
+                    </a:extLst>
+                  </pic:spPr>
+                </pic:pic>
+              </a:graphicData>
+            </a:graphic>
+            <wp14:sizeRelH relativeFrom="margin">
+              <wp14:pctWidth>0</wp14:pctWidth>
+            </wp14:sizeRelH>
+            <wp14:sizeRelV relativeFrom="margin">
+              <wp14:pctHeight>0</wp14:pctHeight>
+            </wp14:sizeRelV>
+          </wp:anchor>
+        </w:drawing>
+      </w:r>
+      <w:r>
+        <w:rPr>
+          <w:rFonts w:ascii="CMU Serif" w:hAnsi="CMU Serif" w:cs="CMU Serif"/>
+          <w:noProof/>
+          <w:lang w:eastAsia="pt-PT"/>
+        </w:rPr>
+        <w:drawing>
+          <wp:inline distT="0" distB="0" distL="0" distR="0" wp14:anchorId="7B1AA2A5" wp14:editId="47DE9C3C">
+            <wp:extent cx="2943225" cy="2255031"/>
+            <wp:effectExtent l="0" t="0" r="0" b="0"/>
+            <wp:docPr id="1" name="Picture 1"/>
+            <wp:cNvGraphicFramePr>
+              <a:graphicFrameLocks xmlns:a="http://schemas.openxmlformats.org/drawingml/2006/main" noChangeAspect="1"/>
+            </wp:cNvGraphicFramePr>
+            <a:graphic xmlns:a="http://schemas.openxmlformats.org/drawingml/2006/main">
+              <a:graphicData uri="http://schemas.openxmlformats.org/drawingml/2006/picture">
+                <pic:pic xmlns:pic="http://schemas.openxmlformats.org/drawingml/2006/picture">
+                  <pic:nvPicPr>
+                    <pic:cNvPr id="1" name="ModeloTolFaltas.png"/>
+                    <pic:cNvPicPr/>
+                  </pic:nvPicPr>
+                  <pic:blipFill rotWithShape="1">
+                    <a:blip r:embed="rId15">
+                      <a:extLst>
+                        <a:ext uri="{28A0092B-C50C-407E-A947-70E740481C1C}">
+                          <a14:useLocalDpi xmlns:a14="http://schemas.microsoft.com/office/drawing/2010/main" val="0"/>
+                        </a:ext>
+                      </a:extLst>
+                    </a:blip>
+                    <a:srcRect r="51914"/>
+                    <a:stretch/>
+                  </pic:blipFill>
+                  <pic:spPr bwMode="auto">
+                    <a:xfrm>
+                      <a:off x="0" y="0"/>
+                      <a:ext cx="2988892" cy="2290020"/>
+                    </a:xfrm>
+                    <a:prstGeom prst="rect">
+                      <a:avLst/>
+                    </a:prstGeom>
+                    <a:ln>
+                      <a:noFill/>
+                    </a:ln>
+                    <a:extLst>
+                      <a:ext uri="{53640926-AAD7-44D8-BBD7-CCE9431645EC}">
+                        <a14:shadowObscured xmlns:a14="http://schemas.microsoft.com/office/drawing/2010/main"/>
+                      </a:ext>
+                    </a:extLst>
+                  </pic:spPr>
+                </pic:pic>
+              </a:graphicData>
+            </a:graphic>
+          </wp:inline>
+        </w:drawing>
+      </w:r>
+      <w:r>
+        <w:t xml:space="preserve">         </w:t>
+      </w:r>
+    </w:p>
+    <w:p>
+      <w:pPr>
+        <w:keepNext/>
+        <w:ind w:firstLine="284"/>
+        <w:rPr>
+          <w:rFonts w:ascii="CMU Serif" w:hAnsi="CMU Serif" w:cs="CMU Serif"/>
+        </w:rPr>
+      </w:pPr>
+    </w:p>
+    <w:p>
+      <w:pPr>
+        <w:keepNext/>
+        <w:ind w:firstLine="284"/>
+        <w:rPr>
+          <w:rFonts w:ascii="CMU Serif" w:hAnsi="CMU Serif" w:cs="CMU Serif"/>
+        </w:rPr>
+      </w:pPr>
+      <w:r>
+        <w:rPr>
+          <w:rFonts w:ascii="CMU Serif" w:hAnsi="CMU Serif" w:cs="CMU Serif"/>
+        </w:rPr>
+        <w:t>Este</w:t>
+      </w:r>
+      <w:r>
+        <w:rPr>
+          <w:rFonts w:ascii="CMU Serif" w:hAnsi="CMU Serif" w:cs="CMU Serif"/>
+        </w:rPr>
+        <w:t>s</w:t>
+      </w:r>
+      <w:r>
+        <w:rPr>
+          <w:rFonts w:ascii="CMU Serif" w:hAnsi="CMU Serif" w:cs="CMU Serif"/>
+        </w:rPr>
+        <w:t xml:space="preserve"> </w:t>
+      </w:r>
+      <w:r>
+        <w:rPr>
+          <w:rFonts w:ascii="CMU Serif" w:hAnsi="CMU Serif" w:cs="CMU Serif"/>
+        </w:rPr>
+        <w:t>modelo</w:t>
+      </w:r>
+      <w:r>
+        <w:rPr>
+          <w:rFonts w:ascii="CMU Serif" w:hAnsi="CMU Serif" w:cs="CMU Serif"/>
+        </w:rPr>
+        <w:t>s</w:t>
+      </w:r>
+      <w:r>
+        <w:rPr>
+          <w:rFonts w:ascii="CMU Serif" w:hAnsi="CMU Serif" w:cs="CMU Serif"/>
+        </w:rPr>
+        <w:t xml:space="preserve"> descreve</w:t>
+      </w:r>
+      <w:r>
+        <w:rPr>
+          <w:rFonts w:ascii="CMU Serif" w:hAnsi="CMU Serif" w:cs="CMU Serif"/>
+        </w:rPr>
+        <w:t>m</w:t>
+      </w:r>
+      <w:r>
+        <w:rPr>
+          <w:rFonts w:ascii="CMU Serif" w:hAnsi="CMU Serif" w:cs="CMU Serif"/>
+        </w:rPr>
+        <w:t xml:space="preserve"> sucintamente o funcionamento do mediador pri</w:t>
+      </w:r>
+      <w:r>
+        <w:rPr>
+          <w:rFonts w:ascii="CMU Serif" w:hAnsi="CMU Serif" w:cs="CMU Serif"/>
+        </w:rPr>
+        <w:t xml:space="preserve">ncipal e do mediador de </w:t>
+      </w:r>
+      <w:proofErr w:type="gramStart"/>
+      <w:r>
+        <w:rPr>
+          <w:rFonts w:ascii="CMU Serif" w:hAnsi="CMU Serif" w:cs="CMU Serif"/>
+        </w:rPr>
+        <w:t>backup</w:t>
+      </w:r>
+      <w:proofErr w:type="gramEnd"/>
+      <w:r>
+        <w:rPr>
+          <w:rFonts w:ascii="CMU Serif" w:hAnsi="CMU Serif" w:cs="CMU Serif"/>
+        </w:rPr>
+        <w:t>.</w:t>
+      </w:r>
+    </w:p>
+    <w:p>
+      <w:pPr>
+        <w:keepNext/>
+        <w:ind w:firstLine="284"/>
+        <w:rPr>
+          <w:rFonts w:ascii="CMU Serif" w:hAnsi="CMU Serif" w:cs="CMU Serif"/>
+        </w:rPr>
+      </w:pPr>
+      <w:r>
+        <w:rPr>
+          <w:rFonts w:ascii="CMU Serif" w:hAnsi="CMU Serif" w:cs="CMU Serif"/>
+        </w:rPr>
+        <w:t xml:space="preserve">  O mediador principal realiza duas chamadas remotas (</w:t>
+      </w:r>
+      <w:proofErr w:type="spellStart"/>
+      <w:r>
+        <w:rPr>
+          <w:rFonts w:ascii="CMU Serif" w:hAnsi="CMU Serif" w:cs="CMU Serif"/>
+        </w:rPr>
+        <w:t>updateShopHistory</w:t>
+      </w:r>
+      <w:proofErr w:type="spellEnd"/>
+      <w:r>
+        <w:rPr>
+          <w:rFonts w:ascii="CMU Serif" w:hAnsi="CMU Serif" w:cs="CMU Serif"/>
+        </w:rPr>
+        <w:t xml:space="preserve"> e </w:t>
+      </w:r>
+      <w:proofErr w:type="spellStart"/>
+      <w:r>
+        <w:rPr>
+          <w:rFonts w:ascii="CMU Serif" w:hAnsi="CMU Serif" w:cs="CMU Serif"/>
+        </w:rPr>
+        <w:t>updateCart</w:t>
+      </w:r>
+      <w:proofErr w:type="spellEnd"/>
+      <w:r>
+        <w:rPr>
+          <w:rFonts w:ascii="CMU Serif" w:hAnsi="CMU Serif" w:cs="CMU Serif"/>
+        </w:rPr>
+        <w:t>)</w:t>
+      </w:r>
+      <w:r>
+        <w:rPr>
+          <w:rFonts w:ascii="CMU Serif" w:hAnsi="CMU Serif" w:cs="CMU Serif"/>
+        </w:rPr>
+        <w:t>, simplificadas no modelo como “</w:t>
+      </w:r>
+      <w:proofErr w:type="spellStart"/>
+      <w:r>
+        <w:rPr>
+          <w:rFonts w:ascii="CMU Serif" w:hAnsi="CMU Serif" w:cs="CMU Serif"/>
+        </w:rPr>
+        <w:t>Update</w:t>
+      </w:r>
+      <w:proofErr w:type="spellEnd"/>
+      <w:r>
+        <w:rPr>
+          <w:rFonts w:ascii="CMU Serif" w:hAnsi="CMU Serif" w:cs="CMU Serif"/>
+        </w:rPr>
+        <w:t xml:space="preserve"> </w:t>
+      </w:r>
+      <w:proofErr w:type="gramStart"/>
+      <w:r>
+        <w:rPr>
+          <w:rFonts w:ascii="CMU Serif" w:hAnsi="CMU Serif" w:cs="CMU Serif"/>
+        </w:rPr>
+        <w:t>status</w:t>
+      </w:r>
+      <w:proofErr w:type="gramEnd"/>
+      <w:r>
+        <w:rPr>
+          <w:rFonts w:ascii="CMU Serif" w:hAnsi="CMU Serif" w:cs="CMU Serif"/>
+        </w:rPr>
+        <w:t>”,</w:t>
+      </w:r>
+      <w:r>
+        <w:rPr>
+          <w:rFonts w:ascii="CMU Serif" w:hAnsi="CMU Serif" w:cs="CMU Serif"/>
+        </w:rPr>
+        <w:t xml:space="preserve"> </w:t>
+      </w:r>
+      <w:r>
+        <w:rPr>
+          <w:rFonts w:ascii="CMU Serif" w:hAnsi="CMU Serif" w:cs="CMU Serif"/>
+        </w:rPr>
+        <w:t>que permitem atualizar o mediador de backup com a informação corrente. Realiza também</w:t>
+      </w:r>
+      <w:r>
+        <w:rPr>
+          <w:rFonts w:ascii="CMU Serif" w:hAnsi="CMU Serif" w:cs="CMU Serif"/>
+        </w:rPr>
+        <w:t>,</w:t>
+      </w:r>
+      <w:r>
+        <w:rPr>
+          <w:rFonts w:ascii="CMU Serif" w:hAnsi="CMU Serif" w:cs="CMU Serif"/>
+        </w:rPr>
+        <w:t xml:space="preserve"> </w:t>
+      </w:r>
+      <w:r>
+        <w:rPr>
+          <w:rFonts w:ascii="CMU Serif" w:hAnsi="CMU Serif" w:cs="CMU Serif"/>
+        </w:rPr>
+        <w:t>através do uso</w:t>
+      </w:r>
+      <w:r>
+        <w:rPr>
+          <w:rFonts w:ascii="CMU Serif" w:hAnsi="CMU Serif" w:cs="CMU Serif"/>
+        </w:rPr>
+        <w:t xml:space="preserve"> </w:t>
+      </w:r>
+      <w:r>
+        <w:rPr>
+          <w:rFonts w:ascii="CMU Serif" w:hAnsi="CMU Serif" w:cs="CMU Serif"/>
+        </w:rPr>
+        <w:t>d</w:t>
+      </w:r>
+      <w:r>
+        <w:rPr>
+          <w:rFonts w:ascii="CMU Serif" w:hAnsi="CMU Serif" w:cs="CMU Serif"/>
+        </w:rPr>
+        <w:t xml:space="preserve">a classe </w:t>
+      </w:r>
+      <w:r>
+        <w:rPr>
+          <w:rStyle w:val="HTMLTypewriter"/>
+          <w:rFonts w:eastAsiaTheme="minorHAnsi"/>
+          <w:color w:val="444444"/>
+          <w:shd w:val="clear" w:color="auto" w:fill="F8F8F8"/>
+        </w:rPr>
+        <w:t>LifeProof.</w:t>
+      </w:r>
+      <w:proofErr w:type="gramStart"/>
+      <w:r>
+        <w:rPr>
+          <w:rStyle w:val="HTMLTypewriter"/>
+          <w:rFonts w:eastAsiaTheme="minorHAnsi"/>
+          <w:color w:val="444444"/>
+          <w:shd w:val="clear" w:color="auto" w:fill="F8F8F8"/>
+        </w:rPr>
+        <w:t>java</w:t>
+      </w:r>
+      <w:r>
+        <w:rPr>
+          <w:rFonts w:ascii="CMU Serif" w:hAnsi="CMU Serif" w:cs="CMU Serif"/>
+        </w:rPr>
+        <w:t>,</w:t>
+      </w:r>
+      <w:r>
+        <w:rPr>
+          <w:rFonts w:ascii="CMU Serif" w:hAnsi="CMU Serif" w:cs="CMU Serif"/>
+        </w:rPr>
+        <w:t xml:space="preserve"> </w:t>
+      </w:r>
+      <w:r>
+        <w:rPr>
+          <w:rFonts w:ascii="CMU Serif" w:hAnsi="CMU Serif" w:cs="CMU Serif"/>
+        </w:rPr>
+        <w:t xml:space="preserve"> a</w:t>
+      </w:r>
+      <w:proofErr w:type="gramEnd"/>
+      <w:r>
+        <w:rPr>
+          <w:rFonts w:ascii="CMU Serif" w:hAnsi="CMU Serif" w:cs="CMU Serif"/>
+        </w:rPr>
+        <w:t xml:space="preserve"> </w:t>
+      </w:r>
+      <w:r>
+        <w:rPr>
+          <w:rFonts w:ascii="CMU Serif" w:hAnsi="CMU Serif" w:cs="CMU Serif"/>
+        </w:rPr>
+        <w:t xml:space="preserve">chamada remota </w:t>
+      </w:r>
+      <w:proofErr w:type="spellStart"/>
+      <w:r>
+        <w:rPr>
+          <w:rFonts w:ascii="CMU Serif" w:hAnsi="CMU Serif" w:cs="CMU Serif"/>
+        </w:rPr>
+        <w:t>imAlive</w:t>
+      </w:r>
+      <w:proofErr w:type="spellEnd"/>
+      <w:r>
+        <w:rPr>
+          <w:rFonts w:ascii="CMU Serif" w:hAnsi="CMU Serif" w:cs="CMU Serif"/>
+        </w:rPr>
+        <w:t xml:space="preserve"> que permite confirmar ao mediador secundário, de cinco em cinco segund</w:t>
+      </w:r>
+      <w:r>
+        <w:rPr>
+          <w:rFonts w:ascii="CMU Serif" w:hAnsi="CMU Serif" w:cs="CMU Serif"/>
+        </w:rPr>
+        <w:t>os, o seu funcionamento normal.</w:t>
+      </w:r>
+    </w:p>
+    <w:p>
+      <w:pPr>
+        <w:keepNext/>
+        <w:ind w:firstLine="284"/>
+        <w:rPr>
+          <w:rFonts w:ascii="CMU Serif" w:hAnsi="CMU Serif" w:cs="CMU Serif"/>
+        </w:rPr>
+      </w:pPr>
+      <w:r>
+        <w:rPr>
+          <w:rFonts w:ascii="CMU Serif" w:hAnsi="CMU Serif" w:cs="CMU Serif"/>
+        </w:rPr>
+        <w:t xml:space="preserve">O mediador de </w:t>
+      </w:r>
+      <w:proofErr w:type="gramStart"/>
+      <w:r>
+        <w:rPr>
+          <w:rFonts w:ascii="CMU Serif" w:hAnsi="CMU Serif" w:cs="CMU Serif"/>
+        </w:rPr>
+        <w:t>backup</w:t>
+      </w:r>
+      <w:proofErr w:type="gramEnd"/>
+      <w:r>
+        <w:rPr>
+          <w:rFonts w:ascii="CMU Serif" w:hAnsi="CMU Serif" w:cs="CMU Serif"/>
+        </w:rPr>
+        <w:t>, por sua vez, confirma a cada cinco segundos o funcionamento normal do mediador principal e</w:t>
+      </w:r>
+      <w:r>
+        <w:rPr>
+          <w:rFonts w:ascii="CMU Serif" w:hAnsi="CMU Serif" w:cs="CMU Serif"/>
+        </w:rPr>
+        <w:t>, caso</w:t>
+      </w:r>
+      <w:r>
+        <w:rPr>
+          <w:rFonts w:ascii="CMU Serif" w:hAnsi="CMU Serif" w:cs="CMU Serif"/>
+        </w:rPr>
+        <w:t xml:space="preserve"> seja necessário</w:t>
+      </w:r>
+      <w:r>
+        <w:rPr>
+          <w:rFonts w:ascii="CMU Serif" w:hAnsi="CMU Serif" w:cs="CMU Serif"/>
+        </w:rPr>
+        <w:t>,</w:t>
+      </w:r>
+      <w:r>
+        <w:rPr>
+          <w:rFonts w:ascii="CMU Serif" w:hAnsi="CMU Serif" w:cs="CMU Serif"/>
+        </w:rPr>
+        <w:t xml:space="preserve"> </w:t>
+      </w:r>
+      <w:r>
+        <w:rPr>
+          <w:rFonts w:ascii="CMU Serif" w:hAnsi="CMU Serif" w:cs="CMU Serif"/>
+        </w:rPr>
+        <w:t>substitui</w:t>
+      </w:r>
+      <w:r>
+        <w:rPr>
+          <w:rFonts w:ascii="CMU Serif" w:hAnsi="CMU Serif" w:cs="CMU Serif"/>
+        </w:rPr>
+        <w:t xml:space="preserve"> </w:t>
+      </w:r>
+      <w:r>
+        <w:rPr>
+          <w:rFonts w:ascii="CMU Serif" w:hAnsi="CMU Serif" w:cs="CMU Serif"/>
+        </w:rPr>
+        <w:t>o</w:t>
+      </w:r>
+      <w:r>
+        <w:rPr>
+          <w:rFonts w:ascii="CMU Serif" w:hAnsi="CMU Serif" w:cs="CMU Serif"/>
+        </w:rPr>
+        <w:t xml:space="preserve"> (sendo que o cliente terá de voltar a utilizar o UDDI para procurar o </w:t>
+      </w:r>
+      <w:proofErr w:type="spellStart"/>
+      <w:r>
+        <w:rPr>
+          <w:rFonts w:ascii="CMU Serif" w:hAnsi="CMU Serif" w:cs="CMU Serif"/>
+        </w:rPr>
+        <w:t>wsURL</w:t>
+      </w:r>
+      <w:proofErr w:type="spellEnd"/>
+      <w:r>
+        <w:rPr>
+          <w:rFonts w:ascii="CMU Serif" w:hAnsi="CMU Serif" w:cs="CMU Serif"/>
+        </w:rPr>
+        <w:t xml:space="preserve"> do servidor de backup) ficando a funcionar, para todos os efeitos, co</w:t>
+      </w:r>
+      <w:r>
+        <w:rPr>
+          <w:rFonts w:ascii="CMU Serif" w:hAnsi="CMU Serif" w:cs="CMU Serif"/>
+        </w:rPr>
+        <w:t>mo o único mediador do sistema.</w:t>
+      </w:r>
+    </w:p>
+    <w:p>
+      <w:pPr>
+        <w:keepNext/>
+        <w:ind w:firstLine="284"/>
+        <w:rPr>
+          <w:rFonts w:ascii="CMU Serif" w:hAnsi="CMU Serif" w:cs="CMU Serif"/>
+        </w:rPr>
+      </w:pPr>
+    </w:p>
+    <w:p>
+      <w:pPr>
+        <w:keepNext/>
+        <w:ind w:firstLine="284"/>
+        <w:rPr>
+          <w:rFonts w:ascii="CMU Serif" w:hAnsi="CMU Serif" w:cs="CMU Serif"/>
+        </w:rPr>
+      </w:pPr>
+      <w:r>
+        <w:rPr>
+          <w:rFonts w:ascii="CMU Serif" w:hAnsi="CMU Serif" w:cs="CMU Serif"/>
+        </w:rPr>
+        <w:t xml:space="preserve">  Para implementar a funcionalidade do mediador de </w:t>
+      </w:r>
+      <w:proofErr w:type="gramStart"/>
+      <w:r>
+        <w:rPr>
+          <w:rFonts w:ascii="CMU Serif" w:hAnsi="CMU Serif" w:cs="CMU Serif"/>
+        </w:rPr>
+        <w:t>backup</w:t>
+      </w:r>
+      <w:proofErr w:type="gramEnd"/>
+      <w:r>
+        <w:rPr>
+          <w:rFonts w:ascii="CMU Serif" w:hAnsi="CMU Serif" w:cs="CMU Serif"/>
+        </w:rPr>
+        <w:t xml:space="preserve"> modificaram-se as classes presentes no módulo </w:t>
+      </w:r>
+      <w:proofErr w:type="spellStart"/>
+      <w:r>
+        <w:rPr>
+          <w:rFonts w:ascii="CMU Serif" w:hAnsi="CMU Serif" w:cs="CMU Serif"/>
+        </w:rPr>
+        <w:t>mediator-ws</w:t>
+      </w:r>
+      <w:proofErr w:type="spellEnd"/>
+      <w:r>
+        <w:rPr>
+          <w:rFonts w:ascii="CMU Serif" w:hAnsi="CMU Serif" w:cs="CMU Serif"/>
+        </w:rPr>
+        <w:t xml:space="preserve">, sendo também adicionada a classe </w:t>
+      </w:r>
+      <w:proofErr w:type="spellStart"/>
+      <w:r>
+        <w:rPr>
+          <w:rFonts w:ascii="CMU Serif" w:hAnsi="CMU Serif" w:cs="CMU Serif"/>
+        </w:rPr>
+        <w:t>LifeProof</w:t>
+      </w:r>
+      <w:proofErr w:type="spellEnd"/>
+      <w:r>
+        <w:rPr>
+          <w:rFonts w:ascii="CMU Serif" w:hAnsi="CMU Serif" w:cs="CMU Serif"/>
+        </w:rPr>
+        <w:t>. De modo a diferenciar o mediador princ</w:t>
+      </w:r>
+      <w:r>
+        <w:rPr>
+          <w:rFonts w:ascii="CMU Serif" w:hAnsi="CMU Serif" w:cs="CMU Serif"/>
+        </w:rPr>
+        <w:t xml:space="preserve">ipal do mediador de </w:t>
+      </w:r>
+      <w:proofErr w:type="gramStart"/>
+      <w:r>
+        <w:rPr>
+          <w:rFonts w:ascii="CMU Serif" w:hAnsi="CMU Serif" w:cs="CMU Serif"/>
+        </w:rPr>
+        <w:t>backup</w:t>
+      </w:r>
+      <w:proofErr w:type="gramEnd"/>
+      <w:r>
+        <w:rPr>
+          <w:rFonts w:ascii="CMU Serif" w:hAnsi="CMU Serif" w:cs="CMU Serif"/>
+        </w:rPr>
+        <w:t xml:space="preserve">, recorre-se ao último dígito do porto, que é o identificador do </w:t>
+      </w:r>
+      <w:proofErr w:type="spellStart"/>
+      <w:r>
+        <w:rPr>
+          <w:rFonts w:ascii="CMU Serif" w:hAnsi="CMU Serif" w:cs="CMU Serif"/>
+        </w:rPr>
+        <w:t>mediator</w:t>
+      </w:r>
+      <w:proofErr w:type="spellEnd"/>
+      <w:r>
+        <w:rPr>
+          <w:rFonts w:ascii="CMU Serif" w:hAnsi="CMU Serif" w:cs="CMU Serif"/>
+        </w:rPr>
+        <w:t xml:space="preserve"> (sendo 1 o primário, </w:t>
+      </w:r>
+      <w:r>
+        <w:rPr>
+          <w:rFonts w:ascii="CMU Serif" w:hAnsi="CMU Serif" w:cs="CMU Serif"/>
+        </w:rPr>
+        <w:t xml:space="preserve">tal </w:t>
+      </w:r>
+      <w:r>
+        <w:rPr>
+          <w:rFonts w:ascii="CMU Serif" w:hAnsi="CMU Serif" w:cs="CMU Serif"/>
+        </w:rPr>
+        <w:t xml:space="preserve">como definido no </w:t>
+      </w:r>
+      <w:proofErr w:type="spellStart"/>
+      <w:r>
+        <w:rPr>
+          <w:rFonts w:ascii="CMU Serif" w:hAnsi="CMU Serif" w:cs="CMU Serif"/>
+        </w:rPr>
+        <w:t>pom</w:t>
+      </w:r>
+      <w:proofErr w:type="spellEnd"/>
+      <w:r>
+        <w:rPr>
+          <w:rFonts w:ascii="CMU Serif" w:hAnsi="CMU Serif" w:cs="CMU Serif"/>
+        </w:rPr>
+        <w:t>)</w:t>
+      </w:r>
+      <w:r>
+        <w:rPr>
+          <w:rFonts w:ascii="CMU Serif" w:hAnsi="CMU Serif" w:cs="CMU Serif"/>
+        </w:rPr>
+        <w:t>.</w:t>
+      </w:r>
+    </w:p>
+    <w:p>
+      <w:pPr>
+        <w:keepNext/>
+        <w:ind w:firstLine="284"/>
+        <w:rPr>
+          <w:rFonts w:ascii="CMU Serif" w:hAnsi="CMU Serif" w:cs="CMU Serif"/>
+        </w:rPr>
+      </w:pPr>
+      <w:r>
+        <w:rPr>
+          <w:rFonts w:ascii="CMU Serif" w:hAnsi="CMU Serif" w:cs="CMU Serif"/>
+        </w:rPr>
+        <w:t xml:space="preserve">A comunicação entre os mediadores é garantida através de novas </w:t>
+      </w:r>
+      <w:r>
+        <w:rPr>
+          <w:rFonts w:ascii="CMU Serif" w:hAnsi="CMU Serif" w:cs="CMU Serif"/>
+        </w:rPr>
+        <w:t>operações</w:t>
+      </w:r>
+      <w:r>
+        <w:rPr>
+          <w:rFonts w:ascii="CMU Serif" w:hAnsi="CMU Serif" w:cs="CMU Serif"/>
+        </w:rPr>
+        <w:t xml:space="preserve"> remotas (as previamente mencionadas </w:t>
+      </w:r>
+      <w:proofErr w:type="spellStart"/>
+      <w:r>
+        <w:rPr>
+          <w:rFonts w:ascii="CMU Serif" w:hAnsi="CMU Serif" w:cs="CMU Serif"/>
+        </w:rPr>
+        <w:t>updateShopHistory</w:t>
+      </w:r>
+      <w:proofErr w:type="spellEnd"/>
+      <w:r>
+        <w:rPr>
+          <w:rFonts w:ascii="CMU Serif" w:hAnsi="CMU Serif" w:cs="CMU Serif"/>
+        </w:rPr>
+        <w:t xml:space="preserve">, </w:t>
+      </w:r>
+      <w:proofErr w:type="spellStart"/>
+      <w:r>
+        <w:rPr>
+          <w:rFonts w:ascii="CMU Serif" w:hAnsi="CMU Serif" w:cs="CMU Serif"/>
+        </w:rPr>
+        <w:t>updateCart</w:t>
+      </w:r>
+      <w:proofErr w:type="spellEnd"/>
+      <w:r>
+        <w:rPr>
+          <w:rFonts w:ascii="CMU Serif" w:hAnsi="CMU Serif" w:cs="CMU Serif"/>
+        </w:rPr>
+        <w:t xml:space="preserve"> e </w:t>
+      </w:r>
+      <w:proofErr w:type="spellStart"/>
+      <w:r>
+        <w:rPr>
+          <w:rFonts w:ascii="CMU Serif" w:hAnsi="CMU Serif" w:cs="CMU Serif"/>
+        </w:rPr>
+        <w:t>imAlive</w:t>
+      </w:r>
+      <w:proofErr w:type="spellEnd"/>
+      <w:r>
+        <w:rPr>
+          <w:rFonts w:ascii="CMU Serif" w:hAnsi="CMU Serif" w:cs="CMU Serif"/>
+        </w:rPr>
+        <w:t xml:space="preserve">) unidirecionais e, portanto, </w:t>
+      </w:r>
+      <w:proofErr w:type="spellStart"/>
+      <w:r>
+        <w:rPr>
+          <w:rFonts w:ascii="CMU Serif" w:hAnsi="CMU Serif" w:cs="CMU Serif"/>
+        </w:rPr>
+        <w:t>void</w:t>
+      </w:r>
+      <w:proofErr w:type="spellEnd"/>
+      <w:r>
+        <w:rPr>
+          <w:rFonts w:ascii="CMU Serif" w:hAnsi="CMU Serif" w:cs="CMU Serif"/>
+        </w:rPr>
+        <w:t xml:space="preserve">, sendo que para este efeito o contracto </w:t>
+      </w:r>
+      <w:proofErr w:type="spellStart"/>
+      <w:r>
+        <w:rPr>
+          <w:rFonts w:ascii="CMU Serif" w:hAnsi="CMU Serif" w:cs="CMU Serif"/>
+        </w:rPr>
+        <w:t>wsdl</w:t>
+      </w:r>
+      <w:proofErr w:type="spellEnd"/>
+      <w:r>
+        <w:rPr>
+          <w:rFonts w:ascii="CMU Serif" w:hAnsi="CMU Serif" w:cs="CMU Serif"/>
+        </w:rPr>
+        <w:t xml:space="preserve"> do mediador foi “atualizado”.</w:t>
+      </w:r>
+    </w:p>
+    <w:p>
+      <w:pPr>
+        <w:keepNext/>
+        <w:ind w:firstLine="284"/>
+        <w:rPr>
+          <w:rFonts w:ascii="CMU Serif" w:hAnsi="CMU Serif" w:cs="CMU Serif"/>
+        </w:rPr>
+      </w:pPr>
+    </w:p>
+    <w:p>
+      <w:pPr>
+        <w:keepNext/>
+        <w:ind w:firstLine="284"/>
+        <w:rPr>
+          <w:rFonts w:ascii="CMU Serif" w:hAnsi="CMU Serif" w:cs="CMU Serif"/>
+        </w:rPr>
+      </w:pPr>
+      <w:r>
+        <w:rPr>
+          <w:rFonts w:ascii="CMU Serif" w:hAnsi="CMU Serif" w:cs="CMU Serif"/>
+        </w:rPr>
+        <w:t xml:space="preserve">  Relativamente ao cliente (</w:t>
+      </w:r>
+      <w:proofErr w:type="spellStart"/>
+      <w:r>
+        <w:rPr>
+          <w:rFonts w:ascii="CMU Serif" w:hAnsi="CMU Serif" w:cs="CMU Serif"/>
+        </w:rPr>
+        <w:t>mediator-ws-cli</w:t>
+      </w:r>
+      <w:proofErr w:type="spellEnd"/>
+      <w:r>
+        <w:rPr>
+          <w:rFonts w:ascii="CMU Serif" w:hAnsi="CMU Serif" w:cs="CMU Serif"/>
+        </w:rPr>
+        <w:t xml:space="preserve">), adaptou-se a secção de </w:t>
+      </w:r>
+      <w:proofErr w:type="spellStart"/>
+      <w:r>
+        <w:rPr>
+          <w:rFonts w:ascii="CMU Serif" w:hAnsi="CMU Serif" w:cs="CMU Serif"/>
+        </w:rPr>
+        <w:t>timeouts</w:t>
+      </w:r>
+      <w:proofErr w:type="spellEnd"/>
+      <w:r>
+        <w:rPr>
+          <w:rFonts w:ascii="CMU Serif" w:hAnsi="CMU Serif" w:cs="CMU Serif"/>
+        </w:rPr>
+        <w:t xml:space="preserve"> do laboratório sobre </w:t>
+      </w:r>
+      <w:proofErr w:type="spellStart"/>
+      <w:r>
+        <w:rPr>
+          <w:rFonts w:ascii="CMU Serif" w:hAnsi="CMU Serif" w:cs="CMU Serif"/>
+        </w:rPr>
+        <w:t>WebServices</w:t>
+      </w:r>
+      <w:proofErr w:type="spellEnd"/>
+      <w:r>
+        <w:rPr>
+          <w:rFonts w:ascii="CMU Serif" w:hAnsi="CMU Serif" w:cs="CMU Serif"/>
+        </w:rPr>
+        <w:t xml:space="preserve"> (IV). Assim,</w:t>
+      </w:r>
+      <w:r>
+        <w:rPr>
+          <w:rFonts w:ascii="CMU Serif" w:hAnsi="CMU Serif" w:cs="CMU Serif"/>
+        </w:rPr>
+        <w:t xml:space="preserve"> </w:t>
+      </w:r>
+      <w:r>
+        <w:rPr>
+          <w:rFonts w:ascii="CMU Serif" w:hAnsi="CMU Serif" w:cs="CMU Serif"/>
+        </w:rPr>
+        <w:t>caso qualquer chamada remota resulte num</w:t>
+      </w:r>
+      <w:r>
+        <w:rPr>
+          <w:rFonts w:ascii="CMU Serif" w:hAnsi="CMU Serif" w:cs="CMU Serif"/>
+        </w:rPr>
+        <w:t xml:space="preserve">a </w:t>
+      </w:r>
+      <w:r>
+        <w:rPr>
+          <w:rFonts w:ascii="CMU Serif" w:hAnsi="CMU Serif" w:cs="CMU Serif"/>
+        </w:rPr>
+        <w:t>exceção</w:t>
+      </w:r>
+      <w:r>
+        <w:rPr>
+          <w:rFonts w:ascii="CMU Serif" w:hAnsi="CMU Serif" w:cs="CMU Serif"/>
+        </w:rPr>
+        <w:t xml:space="preserve">, </w:t>
+      </w:r>
+      <w:r>
+        <w:rPr>
+          <w:rFonts w:ascii="CMU Serif" w:hAnsi="CMU Serif" w:cs="CMU Serif"/>
+        </w:rPr>
+        <w:t>o cliente</w:t>
+      </w:r>
+      <w:r>
+        <w:rPr>
+          <w:rFonts w:ascii="CMU Serif" w:hAnsi="CMU Serif" w:cs="CMU Serif"/>
+        </w:rPr>
+        <w:t xml:space="preserve"> procura d</w:t>
+      </w:r>
+      <w:r>
+        <w:rPr>
+          <w:rFonts w:ascii="CMU Serif" w:hAnsi="CMU Serif" w:cs="CMU Serif"/>
+        </w:rPr>
+        <w:t>e</w:t>
+      </w:r>
+      <w:r>
+        <w:rPr>
+          <w:rFonts w:ascii="CMU Serif" w:hAnsi="CMU Serif" w:cs="CMU Serif"/>
+        </w:rPr>
+        <w:t xml:space="preserve"> </w:t>
+      </w:r>
+      <w:r>
+        <w:rPr>
+          <w:rFonts w:ascii="CMU Serif" w:hAnsi="CMU Serif" w:cs="CMU Serif"/>
+        </w:rPr>
+        <w:t>novo</w:t>
+      </w:r>
+      <w:r>
+        <w:rPr>
+          <w:rFonts w:ascii="CMU Serif" w:hAnsi="CMU Serif" w:cs="CMU Serif"/>
+        </w:rPr>
+        <w:t xml:space="preserve"> o</w:t>
+      </w:r>
+      <w:r>
+        <w:rPr>
+          <w:rFonts w:ascii="CMU Serif" w:hAnsi="CMU Serif" w:cs="CMU Serif"/>
+        </w:rPr>
+        <w:t xml:space="preserve"> web </w:t>
+      </w:r>
+      <w:proofErr w:type="spellStart"/>
+      <w:r>
+        <w:rPr>
+          <w:rFonts w:ascii="CMU Serif" w:hAnsi="CMU Serif" w:cs="CMU Serif"/>
+        </w:rPr>
+        <w:t>service</w:t>
+      </w:r>
+      <w:proofErr w:type="spellEnd"/>
+      <w:r>
+        <w:rPr>
+          <w:rFonts w:ascii="CMU Serif" w:hAnsi="CMU Serif" w:cs="CMU Serif"/>
+        </w:rPr>
+        <w:t xml:space="preserve"> no UDDI</w:t>
+      </w:r>
+      <w:r>
+        <w:rPr>
+          <w:rFonts w:ascii="CMU Serif" w:hAnsi="CMU Serif" w:cs="CMU Serif"/>
+        </w:rPr>
+        <w:t>, d</w:t>
+      </w:r>
+      <w:r>
+        <w:rPr>
+          <w:rFonts w:ascii="CMU Serif" w:hAnsi="CMU Serif" w:cs="CMU Serif"/>
+        </w:rPr>
+        <w:t xml:space="preserve">isponibilizando desta forma um </w:t>
+      </w:r>
+      <w:proofErr w:type="spellStart"/>
+      <w:r>
+        <w:rPr>
+          <w:rFonts w:ascii="CMU Serif" w:hAnsi="CMU Serif" w:cs="CMU Serif"/>
+          <w:i/>
+        </w:rPr>
+        <w:t>f</w:t>
+      </w:r>
+      <w:r>
+        <w:rPr>
+          <w:rFonts w:ascii="CMU Serif" w:hAnsi="CMU Serif" w:cs="CMU Serif"/>
+          <w:i/>
+        </w:rPr>
+        <w:t>ront-end</w:t>
+      </w:r>
+      <w:proofErr w:type="spellEnd"/>
+      <w:r>
+        <w:rPr>
+          <w:rFonts w:ascii="CMU Serif" w:hAnsi="CMU Serif" w:cs="CMU Serif"/>
+        </w:rPr>
+        <w:t xml:space="preserve"> com semântica no-max-1-vez</w:t>
+      </w:r>
+      <w:r>
+        <w:rPr>
+          <w:rFonts w:ascii="CMU Serif" w:hAnsi="CMU Serif" w:cs="CMU Serif"/>
+        </w:rPr>
+        <w:t>.</w:t>
+      </w:r>
+    </w:p>
+    <w:p>
+      <w:pPr>
+        <w:rPr>
+          <w:rFonts w:ascii="CMU Serif" w:hAnsi="CMU Serif" w:cs="CMU Serif"/>
+        </w:rPr>
+      </w:pPr>
+      <w:r>
+        <w:rPr>
+          <w:rFonts w:ascii="CMU Serif" w:hAnsi="CMU Serif" w:cs="CMU Serif"/>
+        </w:rPr>
+        <w:br w:type="page"/>
+      </w:r>
+    </w:p>
+    <w:p>
+      <w:pPr>
+        <w:pStyle w:val="Title"/>
+        <w:jc w:val="center"/>
+        <w:rPr>
+          <w:rFonts w:ascii="CMU Serif" w:hAnsi="CMU Serif" w:cs="CMU Serif"/>
+          <w:b/>
+          <w:sz w:val="48"/>
+          <w:szCs w:val="48"/>
+        </w:rPr>
+      </w:pPr>
+      <w:r>
+        <w:rPr>
+          <w:rFonts w:ascii="CMU Serif" w:hAnsi="CMU Serif" w:cs="CMU Serif"/>
+          <w:b/>
+          <w:sz w:val="48"/>
+          <w:szCs w:val="48"/>
+        </w:rPr>
+        <w:lastRenderedPageBreak/>
+        <w:t>Demonstração</w:t>
+      </w:r>
+    </w:p>
+    <w:p>
+      <w:pPr>
+        <w:keepNext/>
+        <w:ind w:firstLine="284"/>
+        <w:rPr>
+          <w:rFonts w:ascii="CMU Serif" w:hAnsi="CMU Serif" w:cs="CMU Serif"/>
+        </w:rPr>
+      </w:pPr>
+    </w:p>
+    <w:p>
+      <w:pPr>
+        <w:pStyle w:val="ListParagraph"/>
+        <w:keepNext/>
+        <w:numPr>
+          <w:ilvl w:val="0"/>
+          <w:numId w:val="5"/>
+        </w:numPr>
+        <w:rPr>
+          <w:rFonts w:ascii="CMU Serif" w:hAnsi="CMU Serif" w:cs="CMU Serif"/>
+          <w:sz w:val="26"/>
+        </w:rPr>
+      </w:pPr>
+      <w:r>
+        <w:rPr>
+          <w:rFonts w:ascii="CMU Serif" w:hAnsi="CMU Serif" w:cs="CMU Serif"/>
+          <w:sz w:val="26"/>
+        </w:rPr>
+        <w:t xml:space="preserve">Funcionamento normal do </w:t>
+      </w:r>
+      <w:proofErr w:type="spellStart"/>
+      <w:r>
+        <w:rPr>
+          <w:rFonts w:ascii="CMU Serif" w:hAnsi="CMU Serif" w:cs="CMU Serif"/>
+          <w:sz w:val="26"/>
+        </w:rPr>
+        <w:t>Primary</w:t>
+      </w:r>
+      <w:proofErr w:type="spellEnd"/>
+      <w:r>
+        <w:rPr>
+          <w:rFonts w:ascii="CMU Serif" w:hAnsi="CMU Serif" w:cs="CMU Serif"/>
+          <w:sz w:val="26"/>
+        </w:rPr>
+        <w:t xml:space="preserve"> </w:t>
+      </w:r>
+      <w:proofErr w:type="spellStart"/>
+      <w:r>
+        <w:rPr>
+          <w:rFonts w:ascii="CMU Serif" w:hAnsi="CMU Serif" w:cs="CMU Serif"/>
+          <w:sz w:val="26"/>
+        </w:rPr>
+        <w:t>Mediator</w:t>
+      </w:r>
+      <w:proofErr w:type="spellEnd"/>
+    </w:p>
+    <w:p>
+      <w:pPr>
+        <w:keepNext/>
+        <w:ind w:firstLine="284"/>
+        <w:rPr>
+          <w:rFonts w:ascii="CMU Serif" w:hAnsi="CMU Serif" w:cs="CMU Serif"/>
+        </w:rPr>
+      </w:pPr>
+      <w:proofErr w:type="spellStart"/>
+      <w:r>
+        <w:rPr>
+          <w:rFonts w:ascii="CMU Serif" w:hAnsi="CMU Serif" w:cs="CMU Serif"/>
+        </w:rPr>
+        <w:t>Primary</w:t>
+      </w:r>
+      <w:proofErr w:type="spellEnd"/>
+      <w:r>
+        <w:rPr>
+          <w:rFonts w:ascii="CMU Serif" w:hAnsi="CMU Serif" w:cs="CMU Serif"/>
+        </w:rPr>
+        <w:t xml:space="preserve"> </w:t>
+      </w:r>
+      <w:proofErr w:type="spellStart"/>
+      <w:r>
+        <w:rPr>
+          <w:rFonts w:ascii="CMU Serif" w:hAnsi="CMU Serif" w:cs="CMU Serif"/>
+        </w:rPr>
+        <w:t>Mediator</w:t>
+      </w:r>
+      <w:proofErr w:type="spellEnd"/>
+      <w:r>
+        <w:rPr>
+          <w:rFonts w:ascii="CMU Serif" w:hAnsi="CMU Serif" w:cs="CMU Serif"/>
+        </w:rPr>
+        <w:t xml:space="preserve"> a enviar prova de vida ao </w:t>
+      </w:r>
+      <w:proofErr w:type="gramStart"/>
+      <w:r>
+        <w:rPr>
+          <w:rFonts w:ascii="CMU Serif" w:hAnsi="CMU Serif" w:cs="CMU Serif"/>
+        </w:rPr>
+        <w:t>Backup</w:t>
+      </w:r>
+      <w:proofErr w:type="gramEnd"/>
+      <w:r>
+        <w:rPr>
+          <w:rFonts w:ascii="CMU Serif" w:hAnsi="CMU Serif" w:cs="CMU Serif"/>
+        </w:rPr>
+        <w:t xml:space="preserve"> </w:t>
+      </w:r>
+      <w:proofErr w:type="spellStart"/>
+      <w:r>
+        <w:rPr>
+          <w:rFonts w:ascii="CMU Serif" w:hAnsi="CMU Serif" w:cs="CMU Serif"/>
+        </w:rPr>
+        <w:t>Mediator</w:t>
+      </w:r>
+      <w:proofErr w:type="spellEnd"/>
+      <w:r>
+        <w:rPr>
+          <w:rFonts w:ascii="CMU Serif" w:hAnsi="CMU Serif" w:cs="CMU Serif"/>
+        </w:rPr>
+        <w:t>:</w:t>
+      </w:r>
+    </w:p>
+    <w:p>
+      <w:pPr>
+        <w:keepNext/>
+        <w:ind w:firstLine="284"/>
+        <w:rPr>
+          <w:rFonts w:ascii="CMU Serif" w:hAnsi="CMU Serif" w:cs="CMU Serif"/>
+        </w:rPr>
+      </w:pPr>
+      <w:r>
+        <w:rPr>
+          <w:rFonts w:ascii="CMU Serif" w:hAnsi="CMU Serif" w:cs="CMU Serif"/>
+          <w:noProof/>
+          <w:lang w:eastAsia="pt-PT"/>
+        </w:rPr>
+        <w:drawing>
+          <wp:inline distT="0" distB="0" distL="0" distR="0" wp14:anchorId="284A627F" wp14:editId="48B1596F">
+            <wp:extent cx="5889648" cy="177974"/>
+            <wp:effectExtent l="0" t="0" r="0" b="0"/>
+            <wp:docPr id="9" name="Picture 9"/>
+            <wp:cNvGraphicFramePr>
+              <a:graphicFrameLocks xmlns:a="http://schemas.openxmlformats.org/drawingml/2006/main" noChangeAspect="1"/>
+            </wp:cNvGraphicFramePr>
+            <a:graphic xmlns:a="http://schemas.openxmlformats.org/drawingml/2006/main">
+              <a:graphicData uri="http://schemas.openxmlformats.org/drawingml/2006/picture">
+                <pic:pic xmlns:pic="http://schemas.openxmlformats.org/drawingml/2006/picture">
+                  <pic:nvPicPr>
+                    <pic:cNvPr id="9" name="18596744_120332000913129547_192833053_o.png"/>
+                    <pic:cNvPicPr/>
+                  </pic:nvPicPr>
+                  <pic:blipFill rotWithShape="1">
+                    <a:blip r:embed="rId16">
+                      <a:extLst>
+                        <a:ext uri="{28A0092B-C50C-407E-A947-70E740481C1C}">
+                          <a14:useLocalDpi xmlns:a14="http://schemas.microsoft.com/office/drawing/2010/main" val="0"/>
+                        </a:ext>
+                      </a:extLst>
+                    </a:blip>
+                    <a:srcRect l="15862" t="83699" r="30787" b="13435"/>
+                    <a:stretch/>
+                  </pic:blipFill>
+                  <pic:spPr bwMode="auto">
+                    <a:xfrm>
+                      <a:off x="0" y="0"/>
+                      <a:ext cx="5889648" cy="177974"/>
+                    </a:xfrm>
+                    <a:prstGeom prst="rect">
+                      <a:avLst/>
+                    </a:prstGeom>
+                    <a:ln>
+                      <a:noFill/>
+                    </a:ln>
+                    <a:extLst>
+                      <a:ext uri="{53640926-AAD7-44D8-BBD7-CCE9431645EC}">
+                        <a14:shadowObscured xmlns:a14="http://schemas.microsoft.com/office/drawing/2010/main"/>
+                      </a:ext>
+                    </a:extLst>
+                  </pic:spPr>
+                </pic:pic>
+              </a:graphicData>
+            </a:graphic>
+          </wp:inline>
+        </w:drawing>
+      </w:r>
+    </w:p>
+    <w:p>
+      <w:pPr>
+        <w:keepNext/>
+        <w:ind w:firstLine="284"/>
+        <w:rPr>
+          <w:rFonts w:ascii="CMU Serif" w:hAnsi="CMU Serif" w:cs="CMU Serif"/>
+        </w:rPr>
+      </w:pPr>
+      <w:proofErr w:type="gramStart"/>
+      <w:r>
+        <w:rPr>
+          <w:rFonts w:ascii="CMU Serif" w:hAnsi="CMU Serif" w:cs="CMU Serif"/>
+        </w:rPr>
+        <w:t>Backup</w:t>
+      </w:r>
+      <w:proofErr w:type="gramEnd"/>
+      <w:r>
+        <w:rPr>
+          <w:rFonts w:ascii="CMU Serif" w:hAnsi="CMU Serif" w:cs="CMU Serif"/>
+        </w:rPr>
+        <w:t xml:space="preserve"> </w:t>
+      </w:r>
+      <w:proofErr w:type="spellStart"/>
+      <w:r>
+        <w:rPr>
+          <w:rFonts w:ascii="CMU Serif" w:hAnsi="CMU Serif" w:cs="CMU Serif"/>
+        </w:rPr>
+        <w:t>Mediator</w:t>
+      </w:r>
+      <w:proofErr w:type="spellEnd"/>
+      <w:r>
+        <w:rPr>
+          <w:rFonts w:ascii="CMU Serif" w:hAnsi="CMU Serif" w:cs="CMU Serif"/>
+        </w:rPr>
+        <w:t xml:space="preserve"> a receber prova de vida do </w:t>
+      </w:r>
+      <w:proofErr w:type="spellStart"/>
+      <w:r>
+        <w:rPr>
+          <w:rFonts w:ascii="CMU Serif" w:hAnsi="CMU Serif" w:cs="CMU Serif"/>
+        </w:rPr>
+        <w:t>Primary</w:t>
+      </w:r>
+      <w:proofErr w:type="spellEnd"/>
+      <w:r>
+        <w:rPr>
+          <w:rFonts w:ascii="CMU Serif" w:hAnsi="CMU Serif" w:cs="CMU Serif"/>
+        </w:rPr>
+        <w:t xml:space="preserve"> </w:t>
+      </w:r>
+      <w:proofErr w:type="spellStart"/>
+      <w:r>
+        <w:rPr>
+          <w:rFonts w:ascii="CMU Serif" w:hAnsi="CMU Serif" w:cs="CMU Serif"/>
+        </w:rPr>
+        <w:t>Mediator</w:t>
+      </w:r>
+      <w:proofErr w:type="spellEnd"/>
+      <w:r>
+        <w:rPr>
+          <w:rFonts w:ascii="CMU Serif" w:hAnsi="CMU Serif" w:cs="CMU Serif"/>
+        </w:rPr>
+        <w:t>:</w:t>
+      </w:r>
+    </w:p>
+    <w:p>
+      <w:pPr>
+        <w:keepNext/>
+        <w:ind w:firstLine="284"/>
+        <w:rPr>
+          <w:rFonts w:ascii="CMU Serif" w:hAnsi="CMU Serif" w:cs="CMU Serif"/>
+        </w:rPr>
+      </w:pPr>
+      <w:r>
+        <w:rPr>
+          <w:rFonts w:ascii="CMU Serif" w:hAnsi="CMU Serif" w:cs="CMU Serif"/>
+          <w:noProof/>
+          <w:lang w:eastAsia="pt-PT"/>
+        </w:rPr>
+        <w:drawing>
+          <wp:inline distT="0" distB="0" distL="0" distR="0" wp14:anchorId="796A8EFA" wp14:editId="07FBF965">
+            <wp:extent cx="5910553" cy="701964"/>
+            <wp:effectExtent l="0" t="0" r="0" b="3175"/>
+            <wp:docPr id="8" name="Picture 8"/>
+            <wp:cNvGraphicFramePr>
+              <a:graphicFrameLocks xmlns:a="http://schemas.openxmlformats.org/drawingml/2006/main" noChangeAspect="1"/>
+            </wp:cNvGraphicFramePr>
+            <a:graphic xmlns:a="http://schemas.openxmlformats.org/drawingml/2006/main">
+              <a:graphicData uri="http://schemas.openxmlformats.org/drawingml/2006/picture">
+                <pic:pic xmlns:pic="http://schemas.openxmlformats.org/drawingml/2006/picture">
+                  <pic:nvPicPr>
+                    <pic:cNvPr id="8" name="18596659_120332000862486004_1573278843_o.png"/>
+                    <pic:cNvPicPr/>
+                  </pic:nvPicPr>
+                  <pic:blipFill rotWithShape="1">
+                    <a:blip r:embed="rId17">
+                      <a:extLst>
+                        <a:ext uri="{28A0092B-C50C-407E-A947-70E740481C1C}">
+                          <a14:useLocalDpi xmlns:a14="http://schemas.microsoft.com/office/drawing/2010/main" val="0"/>
+                        </a:ext>
+                      </a:extLst>
+                    </a:blip>
+                    <a:srcRect l="15936" t="75507" r="30680" b="13221"/>
+                    <a:stretch/>
+                  </pic:blipFill>
+                  <pic:spPr bwMode="auto">
+                    <a:xfrm>
+                      <a:off x="0" y="0"/>
+                      <a:ext cx="6019834" cy="714943"/>
+                    </a:xfrm>
+                    <a:prstGeom prst="rect">
+                      <a:avLst/>
+                    </a:prstGeom>
+                    <a:ln>
+                      <a:noFill/>
+                    </a:ln>
+                    <a:extLst>
+                      <a:ext uri="{53640926-AAD7-44D8-BBD7-CCE9431645EC}">
+                        <a14:shadowObscured xmlns:a14="http://schemas.microsoft.com/office/drawing/2010/main"/>
+                      </a:ext>
+                    </a:extLst>
+                  </pic:spPr>
+                </pic:pic>
+              </a:graphicData>
+            </a:graphic>
+          </wp:inline>
+        </w:drawing>
+      </w:r>
+    </w:p>
+    <w:p>
+      <w:pPr>
+        <w:keepNext/>
+        <w:ind w:firstLine="284"/>
+        <w:rPr>
+          <w:rFonts w:ascii="CMU Serif" w:hAnsi="CMU Serif" w:cs="CMU Serif"/>
+        </w:rPr>
+      </w:pPr>
+    </w:p>
+    <w:p>
+      <w:pPr>
+        <w:pStyle w:val="ListParagraph"/>
+        <w:keepNext/>
+        <w:numPr>
+          <w:ilvl w:val="0"/>
+          <w:numId w:val="5"/>
+        </w:numPr>
+        <w:rPr>
+          <w:rFonts w:ascii="CMU Serif" w:hAnsi="CMU Serif" w:cs="CMU Serif"/>
+          <w:sz w:val="26"/>
+        </w:rPr>
+      </w:pPr>
+      <w:r>
+        <w:rPr>
+          <w:rFonts w:ascii="CMU Serif" w:hAnsi="CMU Serif" w:cs="CMU Serif"/>
+          <w:sz w:val="26"/>
+        </w:rPr>
+        <w:t xml:space="preserve">Funcionamento </w:t>
+      </w:r>
+      <w:r>
+        <w:rPr>
+          <w:rFonts w:ascii="CMU Serif" w:hAnsi="CMU Serif" w:cs="CMU Serif"/>
+          <w:sz w:val="26"/>
+        </w:rPr>
+        <w:t>após falha</w:t>
+      </w:r>
+      <w:r>
+        <w:rPr>
+          <w:rFonts w:ascii="CMU Serif" w:hAnsi="CMU Serif" w:cs="CMU Serif"/>
+          <w:sz w:val="26"/>
+        </w:rPr>
+        <w:t xml:space="preserve"> </w:t>
+      </w:r>
+      <w:proofErr w:type="spellStart"/>
+      <w:r>
+        <w:rPr>
+          <w:rFonts w:ascii="CMU Serif" w:hAnsi="CMU Serif" w:cs="CMU Serif"/>
+          <w:sz w:val="26"/>
+        </w:rPr>
+        <w:t>Primary</w:t>
+      </w:r>
+      <w:proofErr w:type="spellEnd"/>
+      <w:r>
+        <w:rPr>
+          <w:rFonts w:ascii="CMU Serif" w:hAnsi="CMU Serif" w:cs="CMU Serif"/>
+          <w:sz w:val="26"/>
+        </w:rPr>
+        <w:t xml:space="preserve"> </w:t>
+      </w:r>
+      <w:proofErr w:type="spellStart"/>
+      <w:r>
+        <w:rPr>
+          <w:rFonts w:ascii="CMU Serif" w:hAnsi="CMU Serif" w:cs="CMU Serif"/>
+          <w:sz w:val="26"/>
+        </w:rPr>
+        <w:t>Mediator</w:t>
+      </w:r>
+      <w:proofErr w:type="spellEnd"/>
+    </w:p>
+    <w:p>
+      <w:pPr>
+        <w:keepNext/>
+        <w:ind w:firstLine="284"/>
+        <w:rPr>
+          <w:rFonts w:ascii="CMU Serif" w:hAnsi="CMU Serif" w:cs="CMU Serif"/>
+        </w:rPr>
+      </w:pPr>
+      <w:proofErr w:type="gramStart"/>
+      <w:r>
+        <w:rPr>
+          <w:rFonts w:ascii="CMU Serif" w:hAnsi="CMU Serif" w:cs="CMU Serif"/>
+        </w:rPr>
+        <w:t>Backup</w:t>
+      </w:r>
+      <w:proofErr w:type="gramEnd"/>
+      <w:r>
+        <w:rPr>
+          <w:rFonts w:ascii="CMU Serif" w:hAnsi="CMU Serif" w:cs="CMU Serif"/>
+        </w:rPr>
+        <w:t xml:space="preserve"> </w:t>
+      </w:r>
+      <w:proofErr w:type="spellStart"/>
+      <w:r>
+        <w:rPr>
+          <w:rFonts w:ascii="CMU Serif" w:hAnsi="CMU Serif" w:cs="CMU Serif"/>
+        </w:rPr>
+        <w:t>Mediator</w:t>
+      </w:r>
+      <w:proofErr w:type="spellEnd"/>
+      <w:r>
+        <w:rPr>
+          <w:rFonts w:ascii="CMU Serif" w:hAnsi="CMU Serif" w:cs="CMU Serif"/>
+        </w:rPr>
+        <w:t xml:space="preserve"> a </w:t>
+      </w:r>
+      <w:r>
+        <w:rPr>
+          <w:rFonts w:ascii="CMU Serif" w:hAnsi="CMU Serif" w:cs="CMU Serif"/>
+        </w:rPr>
+        <w:t xml:space="preserve">detetar falha no </w:t>
+      </w:r>
+      <w:proofErr w:type="spellStart"/>
+      <w:r>
+        <w:rPr>
+          <w:rFonts w:ascii="CMU Serif" w:hAnsi="CMU Serif" w:cs="CMU Serif"/>
+        </w:rPr>
+        <w:t>Primary</w:t>
+      </w:r>
+      <w:proofErr w:type="spellEnd"/>
+      <w:r>
+        <w:rPr>
+          <w:rFonts w:ascii="CMU Serif" w:hAnsi="CMU Serif" w:cs="CMU Serif"/>
+        </w:rPr>
+        <w:t xml:space="preserve"> </w:t>
+      </w:r>
+      <w:proofErr w:type="spellStart"/>
+      <w:r>
+        <w:rPr>
+          <w:rFonts w:ascii="CMU Serif" w:hAnsi="CMU Serif" w:cs="CMU Serif"/>
+        </w:rPr>
+        <w:t>Mediator</w:t>
+      </w:r>
+      <w:proofErr w:type="spellEnd"/>
+      <w:r>
+        <w:rPr>
+          <w:rFonts w:ascii="CMU Serif" w:hAnsi="CMU Serif" w:cs="CMU Serif"/>
+        </w:rPr>
+        <w:t xml:space="preserve"> e assumir responsabilidade como </w:t>
+      </w:r>
+      <w:proofErr w:type="spellStart"/>
+      <w:r>
+        <w:rPr>
+          <w:rFonts w:ascii="CMU Serif" w:hAnsi="CMU Serif" w:cs="CMU Serif"/>
+        </w:rPr>
+        <w:t>mediator</w:t>
+      </w:r>
+      <w:proofErr w:type="spellEnd"/>
+      <w:r>
+        <w:rPr>
+          <w:rFonts w:ascii="CMU Serif" w:hAnsi="CMU Serif" w:cs="CMU Serif"/>
+        </w:rPr>
+        <w:t xml:space="preserve"> do sistema:</w:t>
+      </w:r>
+    </w:p>
+    <w:p>
+      <w:pPr>
+        <w:keepNext/>
+        <w:ind w:firstLine="284"/>
+        <w:rPr>
+          <w:rFonts w:ascii="CMU Serif" w:hAnsi="CMU Serif" w:cs="CMU Serif"/>
+        </w:rPr>
+      </w:pPr>
+      <w:r>
+        <w:rPr>
+          <w:rFonts w:ascii="CMU Serif" w:hAnsi="CMU Serif" w:cs="CMU Serif"/>
+          <w:noProof/>
+          <w:lang w:eastAsia="pt-PT"/>
+        </w:rPr>
+        <w:drawing>
+          <wp:inline distT="0" distB="0" distL="0" distR="0" wp14:anchorId="7A64817B" wp14:editId="7CC8401E">
+            <wp:extent cx="5901908" cy="403629"/>
+            <wp:effectExtent l="0" t="0" r="3810" b="0"/>
+            <wp:docPr id="10" name="Picture 10"/>
+            <wp:cNvGraphicFramePr>
+              <a:graphicFrameLocks xmlns:a="http://schemas.openxmlformats.org/drawingml/2006/main" noChangeAspect="1"/>
+            </wp:cNvGraphicFramePr>
+            <a:graphic xmlns:a="http://schemas.openxmlformats.org/drawingml/2006/main">
+              <a:graphicData uri="http://schemas.openxmlformats.org/drawingml/2006/picture">
+                <pic:pic xmlns:pic="http://schemas.openxmlformats.org/drawingml/2006/picture">
+                  <pic:nvPicPr>
+                    <pic:cNvPr id="10" name="18618355_120332000909280897_1093775043_o.png"/>
+                    <pic:cNvPicPr/>
+                  </pic:nvPicPr>
+                  <pic:blipFill rotWithShape="1">
+                    <a:blip r:embed="rId18">
+                      <a:extLst>
+                        <a:ext uri="{28A0092B-C50C-407E-A947-70E740481C1C}">
+                          <a14:useLocalDpi xmlns:a14="http://schemas.microsoft.com/office/drawing/2010/main" val="0"/>
+                        </a:ext>
+                      </a:extLst>
+                    </a:blip>
+                    <a:srcRect l="15841" t="79044" r="30729" b="14460"/>
+                    <a:stretch/>
+                  </pic:blipFill>
+                  <pic:spPr bwMode="auto">
+                    <a:xfrm>
+                      <a:off x="0" y="0"/>
+                      <a:ext cx="5932201" cy="405701"/>
+                    </a:xfrm>
+                    <a:prstGeom prst="rect">
+                      <a:avLst/>
+                    </a:prstGeom>
+                    <a:ln>
+                      <a:noFill/>
+                    </a:ln>
+                    <a:extLst>
+                      <a:ext uri="{53640926-AAD7-44D8-BBD7-CCE9431645EC}">
+                        <a14:shadowObscured xmlns:a14="http://schemas.microsoft.com/office/drawing/2010/main"/>
+                      </a:ext>
+                    </a:extLst>
+                  </pic:spPr>
+                </pic:pic>
+              </a:graphicData>
+            </a:graphic>
+          </wp:inline>
+        </w:drawing>
+      </w:r>
+    </w:p>
+    <w:p>
+      <w:pPr>
+        <w:keepNext/>
+        <w:ind w:firstLine="284"/>
+        <w:rPr>
+          <w:rFonts w:ascii="CMU Serif" w:hAnsi="CMU Serif" w:cs="CMU Serif"/>
+        </w:rPr>
+      </w:pPr>
+      <w:r>
+        <w:rPr>
+          <w:rFonts w:ascii="CMU Serif" w:hAnsi="CMU Serif" w:cs="CMU Serif"/>
+        </w:rPr>
+        <w:t>Cliente a detetar falha na chamada remota e a te</w:t>
+      </w:r>
+      <w:bookmarkStart w:id="0" w:name="_GoBack"/>
+      <w:bookmarkEnd w:id="0"/>
+      <w:r>
+        <w:rPr>
+          <w:rFonts w:ascii="CMU Serif" w:hAnsi="CMU Serif" w:cs="CMU Serif"/>
+        </w:rPr>
+        <w:t>ntar contactar novamente um mediador:</w:t>
+      </w:r>
+    </w:p>
+    <w:p>
+      <w:pPr>
+        <w:keepNext/>
+        <w:ind w:firstLine="284"/>
+        <w:rPr>
+          <w:rFonts w:ascii="CMU Serif" w:hAnsi="CMU Serif" w:cs="CMU Serif"/>
+        </w:rPr>
+      </w:pPr>
+      <w:r>
+        <w:rPr>
+          <w:rFonts w:ascii="CMU Serif" w:hAnsi="CMU Serif" w:cs="CMU Serif"/>
+          <w:noProof/>
+          <w:lang w:eastAsia="pt-PT"/>
+        </w:rPr>
+        <w:drawing>
+          <wp:inline distT="0" distB="0" distL="0" distR="0" wp14:anchorId="75AA4167" wp14:editId="1F9BF1F3">
+            <wp:extent cx="5904865" cy="1552683"/>
+            <wp:effectExtent l="0" t="0" r="635" b="9525"/>
+            <wp:docPr id="3" name="Picture 3"/>
+            <wp:cNvGraphicFramePr>
+              <a:graphicFrameLocks xmlns:a="http://schemas.openxmlformats.org/drawingml/2006/main" noChangeAspect="1"/>
+            </wp:cNvGraphicFramePr>
+            <a:graphic xmlns:a="http://schemas.openxmlformats.org/drawingml/2006/main">
+              <a:graphicData uri="http://schemas.openxmlformats.org/drawingml/2006/picture">
+                <pic:pic xmlns:pic="http://schemas.openxmlformats.org/drawingml/2006/picture">
+                  <pic:nvPicPr>
+                    <pic:cNvPr id="3" name="18575693_120332000909053622_1635377774_o.png"/>
+                    <pic:cNvPicPr/>
+                  </pic:nvPicPr>
+                  <pic:blipFill rotWithShape="1">
+                    <a:blip r:embed="rId19">
+                      <a:extLst>
+                        <a:ext uri="{28A0092B-C50C-407E-A947-70E740481C1C}">
+                          <a14:useLocalDpi xmlns:a14="http://schemas.microsoft.com/office/drawing/2010/main" val="0"/>
+                        </a:ext>
+                      </a:extLst>
+                    </a:blip>
+                    <a:srcRect l="15873" t="60174" r="30770" b="14885"/>
+                    <a:stretch/>
+                  </pic:blipFill>
+                  <pic:spPr bwMode="auto">
+                    <a:xfrm>
+                      <a:off x="0" y="0"/>
+                      <a:ext cx="5956319" cy="1566213"/>
+                    </a:xfrm>
+                    <a:prstGeom prst="rect">
+                      <a:avLst/>
+                    </a:prstGeom>
+                    <a:ln>
+                      <a:noFill/>
+                    </a:ln>
+                    <a:extLst>
+                      <a:ext uri="{53640926-AAD7-44D8-BBD7-CCE9431645EC}">
+                        <a14:shadowObscured xmlns:a14="http://schemas.microsoft.com/office/drawing/2010/main"/>
+                      </a:ext>
+                    </a:extLst>
+                  </pic:spPr>
+                </pic:pic>
+              </a:graphicData>
+            </a:graphic>
+          </wp:inline>
+        </w:drawing>
+      </w:r>
     </w:p>
     <w:sectPr>
       <w:pgSz w:w="11906" w:h="16838"/>
-      <w:pgMar w:top="1417" w:right="1133" w:bottom="1417" w:left="1701" w:header="708" w:footer="708" w:gutter="0"/>
+      <w:pgMar w:top="1417" w:right="1133" w:bottom="1417" w:left="1134" w:header="708" w:footer="708" w:gutter="0"/>
       <w:cols w:space="708"/>
       <w:docGrid w:linePitch="360"/>
     </w:sectPr>
@@ -1198,6 +2962,95 @@
     </w:lvl>
   </w:abstractNum>
   <w:abstractNum w:abstractNumId="2">
+    <w:nsid w:val="4176109E"/>
+    <w:multiLevelType w:val="hybridMultilevel"/>
+    <w:tmpl w:val="47B08C30"/>
+    <w:lvl w:ilvl="0" w:tplc="F4FE3518">
+      <w:start w:val="1"/>
+      <w:numFmt w:val="decimal"/>
+      <w:lvlText w:val="%1."/>
+      <w:lvlJc w:val="left"/>
+      <w:pPr>
+        <w:ind w:left="644" w:hanging="360"/>
+      </w:pPr>
+      <w:rPr>
+        <w:rFonts w:hint="default"/>
+      </w:rPr>
+    </w:lvl>
+    <w:lvl w:ilvl="1" w:tplc="08160019" w:tentative="1">
+      <w:start w:val="1"/>
+      <w:numFmt w:val="lowerLetter"/>
+      <w:lvlText w:val="%2."/>
+      <w:lvlJc w:val="left"/>
+      <w:pPr>
+        <w:ind w:left="1364" w:hanging="360"/>
+      </w:pPr>
+    </w:lvl>
+    <w:lvl w:ilvl="2" w:tplc="0816001B" w:tentative="1">
+      <w:start w:val="1"/>
+      <w:numFmt w:val="lowerRoman"/>
+      <w:lvlText w:val="%3."/>
+      <w:lvlJc w:val="right"/>
+      <w:pPr>
+        <w:ind w:left="2084" w:hanging="180"/>
+      </w:pPr>
+    </w:lvl>
+    <w:lvl w:ilvl="3" w:tplc="0816000F" w:tentative="1">
+      <w:start w:val="1"/>
+      <w:numFmt w:val="decimal"/>
+      <w:lvlText w:val="%4."/>
+      <w:lvlJc w:val="left"/>
+      <w:pPr>
+        <w:ind w:left="2804" w:hanging="360"/>
+      </w:pPr>
+    </w:lvl>
+    <w:lvl w:ilvl="4" w:tplc="08160019" w:tentative="1">
+      <w:start w:val="1"/>
+      <w:numFmt w:val="lowerLetter"/>
+      <w:lvlText w:val="%5."/>
+      <w:lvlJc w:val="left"/>
+      <w:pPr>
+        <w:ind w:left="3524" w:hanging="360"/>
+      </w:pPr>
+    </w:lvl>
+    <w:lvl w:ilvl="5" w:tplc="0816001B" w:tentative="1">
+      <w:start w:val="1"/>
+      <w:numFmt w:val="lowerRoman"/>
+      <w:lvlText w:val="%6."/>
+      <w:lvlJc w:val="right"/>
+      <w:pPr>
+        <w:ind w:left="4244" w:hanging="180"/>
+      </w:pPr>
+    </w:lvl>
+    <w:lvl w:ilvl="6" w:tplc="0816000F" w:tentative="1">
+      <w:start w:val="1"/>
+      <w:numFmt w:val="decimal"/>
+      <w:lvlText w:val="%7."/>
+      <w:lvlJc w:val="left"/>
+      <w:pPr>
+        <w:ind w:left="4964" w:hanging="360"/>
+      </w:pPr>
+    </w:lvl>
+    <w:lvl w:ilvl="7" w:tplc="08160019" w:tentative="1">
+      <w:start w:val="1"/>
+      <w:numFmt w:val="lowerLetter"/>
+      <w:lvlText w:val="%8."/>
+      <w:lvlJc w:val="left"/>
+      <w:pPr>
+        <w:ind w:left="5684" w:hanging="360"/>
+      </w:pPr>
+    </w:lvl>
+    <w:lvl w:ilvl="8" w:tplc="0816001B" w:tentative="1">
+      <w:start w:val="1"/>
+      <w:numFmt w:val="lowerRoman"/>
+      <w:lvlText w:val="%9."/>
+      <w:lvlJc w:val="right"/>
+      <w:pPr>
+        <w:ind w:left="6404" w:hanging="180"/>
+      </w:pPr>
+    </w:lvl>
+  </w:abstractNum>
+  <w:abstractNum w:abstractNumId="3">
     <w:nsid w:val="494C3D3D"/>
     <w:multiLevelType w:val="hybridMultilevel"/>
     <w:tmpl w:val="35569C22"/>
@@ -1283,6 +3136,95 @@
       <w:lvlJc w:val="right"/>
       <w:pPr>
         <w:ind w:left="6480" w:hanging="180"/>
+      </w:pPr>
+    </w:lvl>
+  </w:abstractNum>
+  <w:abstractNum w:abstractNumId="4">
+    <w:nsid w:val="56C03E6F"/>
+    <w:multiLevelType w:val="hybridMultilevel"/>
+    <w:tmpl w:val="E30CCDC8"/>
+    <w:lvl w:ilvl="0" w:tplc="BCF8ECCC">
+      <w:start w:val="1"/>
+      <w:numFmt w:val="decimal"/>
+      <w:lvlText w:val="%1."/>
+      <w:lvlJc w:val="left"/>
+      <w:pPr>
+        <w:ind w:left="644" w:hanging="360"/>
+      </w:pPr>
+      <w:rPr>
+        <w:rFonts w:hint="default"/>
+      </w:rPr>
+    </w:lvl>
+    <w:lvl w:ilvl="1" w:tplc="08160019" w:tentative="1">
+      <w:start w:val="1"/>
+      <w:numFmt w:val="lowerLetter"/>
+      <w:lvlText w:val="%2."/>
+      <w:lvlJc w:val="left"/>
+      <w:pPr>
+        <w:ind w:left="1364" w:hanging="360"/>
+      </w:pPr>
+    </w:lvl>
+    <w:lvl w:ilvl="2" w:tplc="0816001B" w:tentative="1">
+      <w:start w:val="1"/>
+      <w:numFmt w:val="lowerRoman"/>
+      <w:lvlText w:val="%3."/>
+      <w:lvlJc w:val="right"/>
+      <w:pPr>
+        <w:ind w:left="2084" w:hanging="180"/>
+      </w:pPr>
+    </w:lvl>
+    <w:lvl w:ilvl="3" w:tplc="0816000F" w:tentative="1">
+      <w:start w:val="1"/>
+      <w:numFmt w:val="decimal"/>
+      <w:lvlText w:val="%4."/>
+      <w:lvlJc w:val="left"/>
+      <w:pPr>
+        <w:ind w:left="2804" w:hanging="360"/>
+      </w:pPr>
+    </w:lvl>
+    <w:lvl w:ilvl="4" w:tplc="08160019" w:tentative="1">
+      <w:start w:val="1"/>
+      <w:numFmt w:val="lowerLetter"/>
+      <w:lvlText w:val="%5."/>
+      <w:lvlJc w:val="left"/>
+      <w:pPr>
+        <w:ind w:left="3524" w:hanging="360"/>
+      </w:pPr>
+    </w:lvl>
+    <w:lvl w:ilvl="5" w:tplc="0816001B" w:tentative="1">
+      <w:start w:val="1"/>
+      <w:numFmt w:val="lowerRoman"/>
+      <w:lvlText w:val="%6."/>
+      <w:lvlJc w:val="right"/>
+      <w:pPr>
+        <w:ind w:left="4244" w:hanging="180"/>
+      </w:pPr>
+    </w:lvl>
+    <w:lvl w:ilvl="6" w:tplc="0816000F" w:tentative="1">
+      <w:start w:val="1"/>
+      <w:numFmt w:val="decimal"/>
+      <w:lvlText w:val="%7."/>
+      <w:lvlJc w:val="left"/>
+      <w:pPr>
+        <w:ind w:left="4964" w:hanging="360"/>
+      </w:pPr>
+    </w:lvl>
+    <w:lvl w:ilvl="7" w:tplc="08160019" w:tentative="1">
+      <w:start w:val="1"/>
+      <w:numFmt w:val="lowerLetter"/>
+      <w:lvlText w:val="%8."/>
+      <w:lvlJc w:val="left"/>
+      <w:pPr>
+        <w:ind w:left="5684" w:hanging="360"/>
+      </w:pPr>
+    </w:lvl>
+    <w:lvl w:ilvl="8" w:tplc="0816001B" w:tentative="1">
+      <w:start w:val="1"/>
+      <w:numFmt w:val="lowerRoman"/>
+      <w:lvlText w:val="%9."/>
+      <w:lvlJc w:val="right"/>
+      <w:pPr>
+        <w:ind w:left="6404" w:hanging="180"/>
       </w:pPr>
     </w:lvl>
   </w:abstractNum>
@@ -1293,7 +3235,13 @@
     <w:abstractNumId w:val="0"/>
   </w:num>
   <w:num w:numId="3">
+    <w:abstractNumId w:val="3"/>
+  </w:num>
+  <w:num w:numId="4">
     <w:abstractNumId w:val="2"/>
+  </w:num>
+  <w:num w:numId="5">
+    <w:abstractNumId w:val="4"/>
   </w:num>
 </w:numbering>
 </file>
@@ -1867,6 +3815,43 @@
       <w:u w:val="single"/>
     </w:rPr>
   </w:style>
+  <w:style w:type="paragraph" w:styleId="Caption">
+    <w:name w:val="caption"/>
+    <w:basedOn w:val="Normal"/>
+    <w:next w:val="Normal"/>
+    <w:uiPriority w:val="35"/>
+    <w:unhideWhenUsed/>
+    <w:qFormat/>
+    <w:rsid w:val="00696A30"/>
+    <w:pPr>
+      <w:spacing w:after="200" w:line="240" w:lineRule="auto"/>
+    </w:pPr>
+    <w:rPr>
+      <w:i/>
+      <w:iCs/>
+      <w:color w:val="44546A" w:themeColor="text2"/>
+      <w:sz w:val="18"/>
+      <w:szCs w:val="18"/>
+    </w:rPr>
+  </w:style>
+  <w:style w:type="character" w:customStyle="1" w:styleId="apple-converted-space">
+    <w:name w:val="apple-converted-space"/>
+    <w:basedOn w:val="DefaultParagraphFont"/>
+    <w:rsid w:val="00671E48"/>
+  </w:style>
+  <w:style w:type="character" w:styleId="HTMLTypewriter">
+    <w:name w:val="HTML Typewriter"/>
+    <w:basedOn w:val="DefaultParagraphFont"/>
+    <w:uiPriority w:val="99"/>
+    <w:semiHidden/>
+    <w:unhideWhenUsed/>
+    <w:rsid w:val="00671E48"/>
+    <w:rPr>
+      <w:rFonts w:ascii="Courier New" w:eastAsia="Times New Roman" w:hAnsi="Courier New" w:cs="Courier New"/>
+      <w:sz w:val="20"/>
+      <w:szCs w:val="20"/>
+    </w:rPr>
+  </w:style>
 </w:styles>
 </file>
 
@@ -2136,7 +4121,7 @@
 </file>
 
 <file path=customXml/itemProps1.xml><?xml version="1.0" encoding="utf-8"?>
-<ds:datastoreItem xmlns:ds="http://schemas.openxmlformats.org/officeDocument/2006/customXml" ds:itemID="{B078640D-AB37-40D7-963F-A6D23EFAB5B7}">
+<ds:datastoreItem xmlns:ds="http://schemas.openxmlformats.org/officeDocument/2006/customXml" ds:itemID="{95FD8D65-3BDB-49C1-98C3-2BDEB4F494AE}">
   <ds:schemaRefs>
     <ds:schemaRef ds:uri="http://schemas.openxmlformats.org/officeDocument/2006/bibliography"/>
   </ds:schemaRefs>

</xml_diff>